<commit_message>
clean formatting and title
</commit_message>
<xml_diff>
--- a/ConnectAndProtectNetworksAndNetworkSecurity/AnalyzeNetworkAttacks/SYN_Attack_Incident_Report.docx
+++ b/ConnectAndProtectNetworksAndNetworkSecurity/AnalyzeNetworkAttacks/SYN_Attack_Incident_Report.docx
@@ -1,106 +1,106 @@
 
 <file path=word/document.xml><?xml version="1.0" encoding="utf-8"?>
-<w:document xmlns:mc="http://schemas.openxmlformats.org/markup-compatibility/2006" xmlns:o="urn:schemas-microsoft-com:office:office" xmlns:r="http://schemas.openxmlformats.org/officeDocument/2006/relationships" xmlns:m="http://schemas.openxmlformats.org/officeDocument/2006/math" xmlns:v="urn:schemas-microsoft-com:vml" xmlns:wp="http://schemas.openxmlformats.org/drawingml/2006/wordprocessingDrawing" xmlns:w10="urn:schemas-microsoft-com:office:word" xmlns:w="http://schemas.openxmlformats.org/wordprocessingml/2006/main" xmlns:wne="http://schemas.microsoft.com/office/word/2006/wordml" xmlns:sl="http://schemas.openxmlformats.org/schemaLibrary/2006/main" xmlns:a="http://schemas.openxmlformats.org/drawingml/2006/main" xmlns:pic="http://schemas.openxmlformats.org/drawingml/2006/picture" xmlns:c="http://schemas.openxmlformats.org/drawingml/2006/chart" xmlns:lc="http://schemas.openxmlformats.org/drawingml/2006/lockedCanvas" xmlns:dgm="http://schemas.openxmlformats.org/drawingml/2006/diagram" xmlns:wps="http://schemas.microsoft.com/office/word/2010/wordprocessingShape" xmlns:wpg="http://schemas.microsoft.com/office/word/2010/wordprocessingGroup" xmlns:w14="http://schemas.microsoft.com/office/word/2010/wordml" xmlns:w15="http://schemas.microsoft.com/office/word/2012/wordml">
+<w:document xmlns:wpc="http://schemas.microsoft.com/office/word/2010/wordprocessingCanvas" xmlns:cx="http://schemas.microsoft.com/office/drawing/2014/chartex" xmlns:cx1="http://schemas.microsoft.com/office/drawing/2015/9/8/chartex" xmlns:cx2="http://schemas.microsoft.com/office/drawing/2015/10/21/chartex" xmlns:cx3="http://schemas.microsoft.com/office/drawing/2016/5/9/chartex" xmlns:cx4="http://schemas.microsoft.com/office/drawing/2016/5/10/chartex" xmlns:cx5="http://schemas.microsoft.com/office/drawing/2016/5/11/chartex" xmlns:cx6="http://schemas.microsoft.com/office/drawing/2016/5/12/chartex" xmlns:cx7="http://schemas.microsoft.com/office/drawing/2016/5/13/chartex" xmlns:cx8="http://schemas.microsoft.com/office/drawing/2016/5/14/chartex" xmlns:mc="http://schemas.openxmlformats.org/markup-compatibility/2006" xmlns:aink="http://schemas.microsoft.com/office/drawing/2016/ink" xmlns:am3d="http://schemas.microsoft.com/office/drawing/2017/model3d" xmlns:o="urn:schemas-microsoft-com:office:office" xmlns:oel="http://schemas.microsoft.com/office/2019/extlst" xmlns:r="http://schemas.openxmlformats.org/officeDocument/2006/relationships" xmlns:m="http://schemas.openxmlformats.org/officeDocument/2006/math" xmlns:v="urn:schemas-microsoft-com:vml" xmlns:wp14="http://schemas.microsoft.com/office/word/2010/wordprocessingDrawing" xmlns:wp="http://schemas.openxmlformats.org/drawingml/2006/wordprocessingDrawing" xmlns:w10="urn:schemas-microsoft-com:office:word" xmlns:w="http://schemas.openxmlformats.org/wordprocessingml/2006/main" xmlns:w14="http://schemas.microsoft.com/office/word/2010/wordml" xmlns:w15="http://schemas.microsoft.com/office/word/2012/wordml" xmlns:w16cex="http://schemas.microsoft.com/office/word/2018/wordml/cex" xmlns:w16cid="http://schemas.microsoft.com/office/word/2016/wordml/cid" xmlns:w16="http://schemas.microsoft.com/office/word/2018/wordml" xmlns:w16du="http://schemas.microsoft.com/office/word/2023/wordml/word16du" xmlns:w16sdtdh="http://schemas.microsoft.com/office/word/2020/wordml/sdtdatahash" xmlns:w16se="http://schemas.microsoft.com/office/word/2015/wordml/symex" xmlns:wpg="http://schemas.microsoft.com/office/word/2010/wordprocessingGroup" xmlns:wpi="http://schemas.microsoft.com/office/word/2010/wordprocessingInk" xmlns:wne="http://schemas.microsoft.com/office/word/2006/wordml" xmlns:wps="http://schemas.microsoft.com/office/word/2010/wordprocessingShape" mc:Ignorable="w14 w15 w16se w16cid w16 w16cex w16sdtdh wp14">
   <w:body>
     <w:p>
       <w:pPr>
         <w:pStyle w:val="Heading1"/>
         <w:spacing w:line="480" w:lineRule="auto"/>
         <w:jc w:val="center"/>
-        <w:rPr/>
       </w:pPr>
-      <w:bookmarkStart w:colFirst="0" w:colLast="0" w:name="_rkogpw759h9x" w:id="0"/>
+      <w:bookmarkStart w:id="0" w:name="_rkogpw759h9x" w:colFirst="0" w:colLast="0"/>
       <w:bookmarkEnd w:id="0"/>
       <w:r>
         <w:rPr>
-          <w:rFonts w:ascii="Google Sans Text" w:cs="Google Sans Text" w:eastAsia="Google Sans Text" w:hAnsi="Google Sans Text"/>
-          <w:rtl w:val="0"/>
+          <w:rFonts w:ascii="Google Sans Text" w:eastAsia="Google Sans Text" w:hAnsi="Google Sans Text" w:cs="Google Sans Text"/>
         </w:rPr>
-        <w:t xml:space="preserve">Cybersecurity Incident Report</w:t>
+        <w:t xml:space="preserve">SYN Flood: </w:t>
       </w:r>
       <w:r>
         <w:rPr>
-          <w:rtl w:val="0"/>
+          <w:rFonts w:ascii="Google Sans Text" w:eastAsia="Google Sans Text" w:hAnsi="Google Sans Text" w:cs="Google Sans Text"/>
         </w:rPr>
+        <w:t>Cybersecurity Incident Report</w:t>
       </w:r>
     </w:p>
     <w:p>
       <w:pPr>
         <w:spacing w:line="480" w:lineRule="auto"/>
         <w:rPr>
-          <w:b w:val="1"/>
+          <w:b/>
           <w:sz w:val="26"/>
           <w:szCs w:val="26"/>
         </w:rPr>
       </w:pPr>
-      <w:r>
-        <w:rPr>
-          <w:rtl w:val="0"/>
-        </w:rPr>
-      </w:r>
     </w:p>
     <w:tbl>
       <w:tblPr>
-        <w:tblStyle w:val="Table1"/>
-        <w:tblW w:w="8715.0" w:type="dxa"/>
-        <w:jc w:val="left"/>
+        <w:tblStyle w:val="a"/>
+        <w:tblW w:w="8715" w:type="dxa"/>
         <w:tblBorders>
-          <w:top w:color="000000" w:space="0" w:sz="8" w:val="single"/>
-          <w:left w:color="000000" w:space="0" w:sz="8" w:val="single"/>
-          <w:bottom w:color="000000" w:space="0" w:sz="8" w:val="single"/>
-          <w:right w:color="000000" w:space="0" w:sz="8" w:val="single"/>
-          <w:insideH w:color="000000" w:space="0" w:sz="8" w:val="single"/>
-          <w:insideV w:color="000000" w:space="0" w:sz="8" w:val="single"/>
+          <w:top w:val="single" w:sz="8" w:space="0" w:color="000000"/>
+          <w:left w:val="single" w:sz="8" w:space="0" w:color="000000"/>
+          <w:bottom w:val="single" w:sz="8" w:space="0" w:color="000000"/>
+          <w:right w:val="single" w:sz="8" w:space="0" w:color="000000"/>
+          <w:insideH w:val="single" w:sz="8" w:space="0" w:color="000000"/>
+          <w:insideV w:val="single" w:sz="8" w:space="0" w:color="000000"/>
         </w:tblBorders>
         <w:tblLayout w:type="fixed"/>
-        <w:tblLook w:val="0600"/>
+        <w:tblLook w:val="0600" w:firstRow="0" w:lastRow="0" w:firstColumn="0" w:lastColumn="0" w:noHBand="1" w:noVBand="1"/>
       </w:tblPr>
       <w:tblGrid>
-        <w:gridCol w:w="6990"/>
-        <w:gridCol w:w="1725"/>
-        <w:tblGridChange w:id="0">
-          <w:tblGrid>
-            <w:gridCol w:w="6990"/>
-            <w:gridCol w:w="1725"/>
-          </w:tblGrid>
-        </w:tblGridChange>
+        <w:gridCol w:w="8715"/>
       </w:tblGrid>
       <w:tr>
         <w:trPr>
-          <w:cantSplit w:val="0"/>
-          <w:trHeight w:val="440" w:hRule="atLeast"/>
-          <w:tblHeader w:val="0"/>
+          <w:trHeight w:val="440"/>
         </w:trPr>
         <w:tc>
           <w:tcPr>
-            <w:gridSpan w:val="2"/>
-            <w:shd w:fill="cfe2f3" w:val="clear"/>
+            <w:tcW w:w="8715" w:type="dxa"/>
+            <w:shd w:val="clear" w:color="auto" w:fill="CFE2F3"/>
             <w:tcMar>
-              <w:top w:w="100.0" w:type="dxa"/>
-              <w:left w:w="100.0" w:type="dxa"/>
-              <w:bottom w:w="100.0" w:type="dxa"/>
-              <w:right w:w="100.0" w:type="dxa"/>
+              <w:top w:w="100" w:type="dxa"/>
+              <w:left w:w="100" w:type="dxa"/>
+              <w:bottom w:w="100" w:type="dxa"/>
+              <w:right w:w="100" w:type="dxa"/>
             </w:tcMar>
-            <w:vAlign w:val="top"/>
           </w:tcPr>
           <w:p>
             <w:pPr>
               <w:widowControl w:val="0"/>
               <w:spacing w:line="240" w:lineRule="auto"/>
               <w:rPr>
-                <w:b w:val="1"/>
+                <w:b/>
                 <w:sz w:val="24"/>
                 <w:szCs w:val="24"/>
               </w:rPr>
             </w:pPr>
             <w:r>
               <w:rPr>
-                <w:b w:val="1"/>
-                <w:sz w:val="24"/>
-                <w:szCs w:val="24"/>
-                <w:rtl w:val="0"/>
-              </w:rPr>
-              <w:t xml:space="preserve">Section 1: Identify the type of attack that may have caused this </w:t>
+                <w:b/>
+                <w:sz w:val="24"/>
+                <w:szCs w:val="24"/>
+              </w:rPr>
+              <w:t xml:space="preserve">Section 1: Identify the type of attack that may have caused </w:t>
+            </w:r>
+            <w:proofErr w:type="gramStart"/>
+            <w:r>
+              <w:rPr>
+                <w:b/>
+                <w:sz w:val="24"/>
+                <w:szCs w:val="24"/>
+              </w:rPr>
+              <w:t>this</w:t>
+            </w:r>
+            <w:proofErr w:type="gramEnd"/>
+            <w:r>
+              <w:rPr>
+                <w:b/>
+                <w:sz w:val="24"/>
+                <w:szCs w:val="24"/>
+              </w:rPr>
+              <w:t xml:space="preserve"> </w:t>
             </w:r>
           </w:p>
           <w:p>
@@ -114,44 +114,35 @@
             </w:pPr>
             <w:r>
               <w:rPr>
-                <w:b w:val="1"/>
-                <w:sz w:val="24"/>
-                <w:szCs w:val="24"/>
-                <w:rtl w:val="0"/>
-              </w:rPr>
-              <w:t xml:space="preserve">network interruption</w:t>
-            </w:r>
-            <w:r>
-              <w:rPr>
-                <w:rtl w:val="0"/>
-              </w:rPr>
+                <w:b/>
+                <w:sz w:val="24"/>
+                <w:szCs w:val="24"/>
+              </w:rPr>
+              <w:t>network interruption</w:t>
             </w:r>
           </w:p>
         </w:tc>
       </w:tr>
       <w:tr>
         <w:trPr>
-          <w:cantSplit w:val="0"/>
-          <w:tblHeader w:val="0"/>
+          <w:trHeight w:val="276"/>
         </w:trPr>
         <w:tc>
           <w:tcPr>
-            <w:gridSpan w:val="2"/>
+            <w:tcW w:w="8715" w:type="dxa"/>
             <w:vMerge w:val="restart"/>
-            <w:shd w:fill="auto" w:val="clear"/>
+            <w:shd w:val="clear" w:color="auto" w:fill="auto"/>
             <w:tcMar>
-              <w:top w:w="100.0" w:type="dxa"/>
-              <w:left w:w="100.0" w:type="dxa"/>
-              <w:bottom w:w="100.0" w:type="dxa"/>
-              <w:right w:w="100.0" w:type="dxa"/>
+              <w:top w:w="100" w:type="dxa"/>
+              <w:left w:w="100" w:type="dxa"/>
+              <w:bottom w:w="100" w:type="dxa"/>
+              <w:right w:w="100" w:type="dxa"/>
             </w:tcMar>
-            <w:vAlign w:val="top"/>
           </w:tcPr>
           <w:p>
             <w:pPr>
               <w:widowControl w:val="0"/>
               <w:spacing w:line="240" w:lineRule="auto"/>
-              <w:ind w:left="0" w:firstLine="0"/>
               <w:rPr>
                 <w:sz w:val="24"/>
                 <w:szCs w:val="24"/>
@@ -161,36 +152,100 @@
               <w:rPr>
                 <w:sz w:val="24"/>
                 <w:szCs w:val="24"/>
-                <w:rtl w:val="0"/>
-              </w:rPr>
-              <w:t xml:space="preserve">This attack was discovered after an automated alert from our monitoring system indicated a problem with the web server. After attempting to visit the company’s website, you will only receive a connection timeout error message. After using Wireshark TCP/HTTP log, a network protocol analyzer, I discovered that there were a very large number of TCP SYN requests coming from an unfamiliar IP address. The server was initially able to respond to them and continue with regular operations, but the volume was so much that the server became overwhelmed and unable to respond to legitimate requests. This attack is likely a Denial of Service (DoS) SYN flood attack. The large amount of SYN requests came from only one IP address so the attacker currently is not using more than one device to create a Distributed Denial of Service (DDoS) attack. Due to the amount of SYN requests eventually becoming greater than the number of ports that the web server can handle, the server is no longer able to fill requests and any attempt to visit the site will result in a connection timeout error.   </w:t>
-            </w:r>
-            <w:r>
-              <w:rPr>
-                <w:rtl w:val="0"/>
-              </w:rPr>
+              </w:rPr>
+              <w:t>This attack was discovered after an automated alert from our monitoring system indicated a problem with the web server. After attempting to visit the company’s website, you will only receive a connection timeout error message. After using Wireshark TCP/HTTP log, a network protocol analyzer, I discovered that there were a very large number of TCP SYN requests coming from an unfamiliar IP address.</w:t>
+            </w:r>
+            <w:r>
+              <w:rPr>
+                <w:sz w:val="24"/>
+                <w:szCs w:val="24"/>
+              </w:rPr>
+              <w:t xml:space="preserve"> </w:t>
+            </w:r>
+            <w:r>
+              <w:rPr>
+                <w:sz w:val="24"/>
+                <w:szCs w:val="24"/>
+              </w:rPr>
+              <w:t xml:space="preserve">The server was initially able to respond to them and continue with regular operations, but the volume was so much that the server became overwhelmed and unable to respond to legitimate requests. </w:t>
+            </w:r>
+          </w:p>
+          <w:p>
+            <w:pPr>
+              <w:widowControl w:val="0"/>
+              <w:spacing w:line="240" w:lineRule="auto"/>
+              <w:rPr>
+                <w:sz w:val="24"/>
+                <w:szCs w:val="24"/>
+              </w:rPr>
+            </w:pPr>
+          </w:p>
+          <w:p>
+            <w:pPr>
+              <w:widowControl w:val="0"/>
+              <w:spacing w:line="240" w:lineRule="auto"/>
+              <w:rPr>
+                <w:sz w:val="24"/>
+                <w:szCs w:val="24"/>
+              </w:rPr>
+            </w:pPr>
+            <w:r>
+              <w:rPr>
+                <w:sz w:val="24"/>
+                <w:szCs w:val="24"/>
+              </w:rPr>
+              <w:t xml:space="preserve">This attack is likely a Denial of Service (DoS) SYN flood attack. The large amount of SYN requests came from only one IP </w:t>
+            </w:r>
+            <w:proofErr w:type="gramStart"/>
+            <w:r>
+              <w:rPr>
+                <w:sz w:val="24"/>
+                <w:szCs w:val="24"/>
+              </w:rPr>
+              <w:t>address</w:t>
+            </w:r>
+            <w:proofErr w:type="gramEnd"/>
+            <w:r>
+              <w:rPr>
+                <w:sz w:val="24"/>
+                <w:szCs w:val="24"/>
+              </w:rPr>
+              <w:t xml:space="preserve"> so the attacker currently is not using more than one device to create a Distributed Denial of Service (DDoS) attack. Due to the amount of SYN requests eventually becoming greater than the number of ports that the web server can </w:t>
+            </w:r>
+            <w:proofErr w:type="gramStart"/>
+            <w:r>
+              <w:rPr>
+                <w:sz w:val="24"/>
+                <w:szCs w:val="24"/>
+              </w:rPr>
+              <w:t>handle,</w:t>
+            </w:r>
+            <w:proofErr w:type="gramEnd"/>
+            <w:r>
+              <w:rPr>
+                <w:sz w:val="24"/>
+                <w:szCs w:val="24"/>
+              </w:rPr>
+              <w:t xml:space="preserve"> the server is no longer able to fill requests and any attempt to visit the site will result in a connection timeout error.   </w:t>
             </w:r>
           </w:p>
         </w:tc>
       </w:tr>
       <w:tr>
         <w:trPr>
-          <w:cantSplit w:val="0"/>
-          <w:trHeight w:val="515.9765625" w:hRule="atLeast"/>
-          <w:tblHeader w:val="0"/>
+          <w:trHeight w:val="515"/>
         </w:trPr>
         <w:tc>
           <w:tcPr>
-            <w:gridSpan w:val="2"/>
-            <w:vMerge w:val="continue"/>
-            <w:shd w:fill="auto" w:val="clear"/>
+            <w:tcW w:w="8715" w:type="dxa"/>
+            <w:vMerge/>
+            <w:shd w:val="clear" w:color="auto" w:fill="auto"/>
             <w:tcMar>
-              <w:top w:w="100.0" w:type="dxa"/>
-              <w:left w:w="100.0" w:type="dxa"/>
-              <w:bottom w:w="100.0" w:type="dxa"/>
-              <w:right w:w="100.0" w:type="dxa"/>
+              <w:top w:w="100" w:type="dxa"/>
+              <w:left w:w="100" w:type="dxa"/>
+              <w:bottom w:w="100" w:type="dxa"/>
+              <w:right w:w="100" w:type="dxa"/>
             </w:tcMar>
-            <w:vAlign w:val="top"/>
           </w:tcPr>
           <w:p>
             <w:pPr>
@@ -201,11 +256,6 @@
                 <w:szCs w:val="24"/>
               </w:rPr>
             </w:pPr>
-            <w:r>
-              <w:rPr>
-                <w:rtl w:val="0"/>
-              </w:rPr>
-            </w:r>
           </w:p>
         </w:tc>
       </w:tr>
@@ -214,103 +264,86 @@
       <w:pPr>
         <w:spacing w:line="480" w:lineRule="auto"/>
         <w:rPr>
-          <w:b w:val="1"/>
-          <w:color w:val="38761d"/>
+          <w:b/>
+          <w:color w:val="38761D"/>
           <w:sz w:val="26"/>
           <w:szCs w:val="26"/>
         </w:rPr>
       </w:pPr>
-      <w:r>
-        <w:rPr>
-          <w:rtl w:val="0"/>
-        </w:rPr>
-      </w:r>
     </w:p>
     <w:tbl>
       <w:tblPr>
-        <w:tblStyle w:val="Table2"/>
-        <w:tblW w:w="8715.0" w:type="dxa"/>
-        <w:jc w:val="left"/>
+        <w:tblStyle w:val="a0"/>
+        <w:tblW w:w="8715" w:type="dxa"/>
         <w:tblBorders>
-          <w:top w:color="000000" w:space="0" w:sz="8" w:val="single"/>
-          <w:left w:color="000000" w:space="0" w:sz="8" w:val="single"/>
-          <w:bottom w:color="000000" w:space="0" w:sz="8" w:val="single"/>
-          <w:right w:color="000000" w:space="0" w:sz="8" w:val="single"/>
-          <w:insideH w:color="000000" w:space="0" w:sz="8" w:val="single"/>
-          <w:insideV w:color="000000" w:space="0" w:sz="8" w:val="single"/>
+          <w:top w:val="single" w:sz="8" w:space="0" w:color="000000"/>
+          <w:left w:val="single" w:sz="8" w:space="0" w:color="000000"/>
+          <w:bottom w:val="single" w:sz="8" w:space="0" w:color="000000"/>
+          <w:right w:val="single" w:sz="8" w:space="0" w:color="000000"/>
+          <w:insideH w:val="single" w:sz="8" w:space="0" w:color="000000"/>
+          <w:insideV w:val="single" w:sz="8" w:space="0" w:color="000000"/>
         </w:tblBorders>
         <w:tblLayout w:type="fixed"/>
-        <w:tblLook w:val="0600"/>
+        <w:tblLook w:val="0600" w:firstRow="0" w:lastRow="0" w:firstColumn="0" w:lastColumn="0" w:noHBand="1" w:noVBand="1"/>
       </w:tblPr>
       <w:tblGrid>
         <w:gridCol w:w="8715"/>
-        <w:tblGridChange w:id="0">
-          <w:tblGrid>
-            <w:gridCol w:w="8715"/>
-          </w:tblGrid>
-        </w:tblGridChange>
       </w:tblGrid>
       <w:tr>
         <w:trPr>
-          <w:cantSplit w:val="0"/>
-          <w:trHeight w:val="470.9765625" w:hRule="atLeast"/>
-          <w:tblHeader w:val="0"/>
+          <w:trHeight w:val="470"/>
         </w:trPr>
         <w:tc>
           <w:tcPr>
-            <w:shd w:fill="cfe2f3" w:val="clear"/>
+            <w:tcW w:w="8715" w:type="dxa"/>
+            <w:shd w:val="clear" w:color="auto" w:fill="CFE2F3"/>
             <w:tcMar>
-              <w:top w:w="100.0" w:type="dxa"/>
-              <w:left w:w="100.0" w:type="dxa"/>
-              <w:bottom w:w="100.0" w:type="dxa"/>
-              <w:right w:w="100.0" w:type="dxa"/>
+              <w:top w:w="100" w:type="dxa"/>
+              <w:left w:w="100" w:type="dxa"/>
+              <w:bottom w:w="100" w:type="dxa"/>
+              <w:right w:w="100" w:type="dxa"/>
             </w:tcMar>
-            <w:vAlign w:val="top"/>
           </w:tcPr>
           <w:p>
             <w:pPr>
               <w:widowControl w:val="0"/>
               <w:spacing w:line="240" w:lineRule="auto"/>
               <w:rPr>
-                <w:b w:val="1"/>
+                <w:b/>
                 <w:sz w:val="24"/>
                 <w:szCs w:val="24"/>
               </w:rPr>
             </w:pPr>
             <w:r>
               <w:rPr>
-                <w:b w:val="1"/>
-                <w:sz w:val="24"/>
-                <w:szCs w:val="24"/>
-                <w:rtl w:val="0"/>
-              </w:rPr>
-              <w:t xml:space="preserve">Section 2: Explain how the attack is causing the website to malfunction</w:t>
+                <w:b/>
+                <w:sz w:val="24"/>
+                <w:szCs w:val="24"/>
+              </w:rPr>
+              <w:t>Section 2: Explain how the attack is causing the website to malfunction</w:t>
             </w:r>
           </w:p>
         </w:tc>
       </w:tr>
       <w:tr>
         <w:trPr>
-          <w:cantSplit w:val="0"/>
-          <w:trHeight w:val="1160.64" w:hRule="atLeast"/>
-          <w:tblHeader w:val="0"/>
+          <w:trHeight w:val="1160"/>
         </w:trPr>
         <w:tc>
           <w:tcPr>
-            <w:shd w:fill="auto" w:val="clear"/>
+            <w:tcW w:w="8715" w:type="dxa"/>
+            <w:shd w:val="clear" w:color="auto" w:fill="auto"/>
             <w:tcMar>
-              <w:top w:w="100.0" w:type="dxa"/>
-              <w:left w:w="100.0" w:type="dxa"/>
-              <w:bottom w:w="100.0" w:type="dxa"/>
-              <w:right w:w="100.0" w:type="dxa"/>
+              <w:top w:w="100" w:type="dxa"/>
+              <w:left w:w="100" w:type="dxa"/>
+              <w:bottom w:w="100" w:type="dxa"/>
+              <w:right w:w="100" w:type="dxa"/>
             </w:tcMar>
-            <w:vAlign w:val="top"/>
           </w:tcPr>
           <w:p>
             <w:pPr>
               <w:widowControl w:val="0"/>
               <w:spacing w:line="240" w:lineRule="auto"/>
-              <w:ind w:left="0" w:firstLine="0"/>
               <w:rPr>
                 <w:sz w:val="24"/>
                 <w:szCs w:val="24"/>
@@ -320,14 +353,209 @@
               <w:rPr>
                 <w:sz w:val="24"/>
                 <w:szCs w:val="24"/>
-                <w:rtl w:val="0"/>
-              </w:rPr>
-              <w:t xml:space="preserve">A SYN flood attack is when a malicious actor abuses the TCP handshake process and repeatedly sends requests to connect to the web server. The server tries to respond to each one of these requests but only has so many ports available to do so, and the attacker’s goal is to send more requests than the amount of server ports. At first, the attack will slow the network down and users may experience long loading times when visiting the site but eventually the server will become too overwhelmed and will be completely unable to operate. The consequences of this attack include loss of revenue due to inability to complete regular business operations, loss of customer trust, and potential damages to the server and its data. There are many ways to prevent future attacks like this, such as using a Next Generation Firewall (NGFW) to proactively monitor the network for suspicious activity, using VPNs and encryption to conceal the IP address of the web server, and using subnets to ensure that one outage does not affect/spread to the entire organization’s infrastructure. </w:t>
-            </w:r>
-            <w:r>
-              <w:rPr>
-                <w:rtl w:val="0"/>
-              </w:rPr>
+              </w:rPr>
+              <w:t xml:space="preserve">A SYN flood attack is when a malicious actor abuses the TCP handshake process and repeatedly sends requests to connect to the web server. The server tries to respond to each one of these requests but only has so many ports available to do so, and the attacker’s goal is to send more requests than the amount of server ports. </w:t>
+            </w:r>
+          </w:p>
+          <w:p>
+            <w:pPr>
+              <w:widowControl w:val="0"/>
+              <w:spacing w:line="240" w:lineRule="auto"/>
+              <w:rPr>
+                <w:sz w:val="24"/>
+                <w:szCs w:val="24"/>
+              </w:rPr>
+            </w:pPr>
+          </w:p>
+          <w:p>
+            <w:pPr>
+              <w:widowControl w:val="0"/>
+              <w:spacing w:line="240" w:lineRule="auto"/>
+              <w:rPr>
+                <w:sz w:val="24"/>
+                <w:szCs w:val="24"/>
+              </w:rPr>
+            </w:pPr>
+            <w:r>
+              <w:rPr>
+                <w:sz w:val="24"/>
+                <w:szCs w:val="24"/>
+              </w:rPr>
+              <w:t xml:space="preserve">At first, the attack will slow the network down and users may experience long loading times when visiting the site but eventually the server will become too overwhelmed and will be completely unable to operate. </w:t>
+            </w:r>
+          </w:p>
+          <w:p>
+            <w:pPr>
+              <w:widowControl w:val="0"/>
+              <w:spacing w:line="240" w:lineRule="auto"/>
+              <w:rPr>
+                <w:sz w:val="24"/>
+                <w:szCs w:val="24"/>
+              </w:rPr>
+            </w:pPr>
+          </w:p>
+          <w:p>
+            <w:pPr>
+              <w:widowControl w:val="0"/>
+              <w:spacing w:line="240" w:lineRule="auto"/>
+              <w:rPr>
+                <w:sz w:val="24"/>
+                <w:szCs w:val="24"/>
+              </w:rPr>
+            </w:pPr>
+            <w:r>
+              <w:rPr>
+                <w:sz w:val="24"/>
+                <w:szCs w:val="24"/>
+              </w:rPr>
+              <w:t xml:space="preserve">The consequences of this attack include loss of revenue due to inability to complete regular business operations, loss of customer trust, and potential damages to the server and its data. </w:t>
+            </w:r>
+          </w:p>
+          <w:p>
+            <w:pPr>
+              <w:widowControl w:val="0"/>
+              <w:spacing w:line="240" w:lineRule="auto"/>
+              <w:rPr>
+                <w:sz w:val="24"/>
+                <w:szCs w:val="24"/>
+              </w:rPr>
+            </w:pPr>
+          </w:p>
+          <w:p>
+            <w:pPr>
+              <w:widowControl w:val="0"/>
+              <w:spacing w:line="240" w:lineRule="auto"/>
+              <w:rPr>
+                <w:sz w:val="24"/>
+                <w:szCs w:val="24"/>
+              </w:rPr>
+            </w:pPr>
+            <w:r>
+              <w:rPr>
+                <w:sz w:val="24"/>
+                <w:szCs w:val="24"/>
+              </w:rPr>
+              <w:lastRenderedPageBreak/>
+              <w:t>There are many ways to prevent future attacks like this such as</w:t>
+            </w:r>
+            <w:r>
+              <w:rPr>
+                <w:sz w:val="24"/>
+                <w:szCs w:val="24"/>
+              </w:rPr>
+              <w:t>:</w:t>
+            </w:r>
+            <w:r>
+              <w:rPr>
+                <w:sz w:val="24"/>
+                <w:szCs w:val="24"/>
+              </w:rPr>
+              <w:br/>
+            </w:r>
+          </w:p>
+          <w:p>
+            <w:pPr>
+              <w:pStyle w:val="ListParagraph"/>
+              <w:widowControl w:val="0"/>
+              <w:numPr>
+                <w:ilvl w:val="0"/>
+                <w:numId w:val="1"/>
+              </w:numPr>
+              <w:spacing w:line="360" w:lineRule="auto"/>
+              <w:rPr>
+                <w:sz w:val="24"/>
+                <w:szCs w:val="24"/>
+              </w:rPr>
+            </w:pPr>
+            <w:r>
+              <w:rPr>
+                <w:sz w:val="24"/>
+                <w:szCs w:val="24"/>
+              </w:rPr>
+              <w:t>U</w:t>
+            </w:r>
+            <w:r>
+              <w:rPr>
+                <w:sz w:val="24"/>
+                <w:szCs w:val="24"/>
+              </w:rPr>
+              <w:t xml:space="preserve">sing a Next Generation Firewall (NGFW) to proactively monitor the network for suspicious </w:t>
+            </w:r>
+            <w:proofErr w:type="gramStart"/>
+            <w:r>
+              <w:rPr>
+                <w:sz w:val="24"/>
+                <w:szCs w:val="24"/>
+              </w:rPr>
+              <w:t>activity</w:t>
+            </w:r>
+            <w:proofErr w:type="gramEnd"/>
+          </w:p>
+          <w:p>
+            <w:pPr>
+              <w:pStyle w:val="ListParagraph"/>
+              <w:widowControl w:val="0"/>
+              <w:numPr>
+                <w:ilvl w:val="0"/>
+                <w:numId w:val="1"/>
+              </w:numPr>
+              <w:spacing w:line="360" w:lineRule="auto"/>
+              <w:rPr>
+                <w:sz w:val="24"/>
+                <w:szCs w:val="24"/>
+              </w:rPr>
+            </w:pPr>
+            <w:r>
+              <w:rPr>
+                <w:sz w:val="24"/>
+                <w:szCs w:val="24"/>
+              </w:rPr>
+              <w:t>U</w:t>
+            </w:r>
+            <w:r>
+              <w:rPr>
+                <w:sz w:val="24"/>
+                <w:szCs w:val="24"/>
+              </w:rPr>
+              <w:t xml:space="preserve">sing VPNs and encryption to conceal the IP address of the web </w:t>
+            </w:r>
+            <w:proofErr w:type="gramStart"/>
+            <w:r>
+              <w:rPr>
+                <w:sz w:val="24"/>
+                <w:szCs w:val="24"/>
+              </w:rPr>
+              <w:t>server</w:t>
+            </w:r>
+            <w:proofErr w:type="gramEnd"/>
+          </w:p>
+          <w:p>
+            <w:pPr>
+              <w:pStyle w:val="ListParagraph"/>
+              <w:widowControl w:val="0"/>
+              <w:numPr>
+                <w:ilvl w:val="0"/>
+                <w:numId w:val="1"/>
+              </w:numPr>
+              <w:spacing w:line="360" w:lineRule="auto"/>
+              <w:rPr>
+                <w:sz w:val="24"/>
+                <w:szCs w:val="24"/>
+              </w:rPr>
+            </w:pPr>
+            <w:r>
+              <w:rPr>
+                <w:sz w:val="24"/>
+                <w:szCs w:val="24"/>
+              </w:rPr>
+              <w:t>U</w:t>
+            </w:r>
+            <w:r>
+              <w:rPr>
+                <w:sz w:val="24"/>
+                <w:szCs w:val="24"/>
+              </w:rPr>
+              <w:t xml:space="preserve">sing subnets to ensure that one outage does not affect/spread to the entire organization’s infrastructure. </w:t>
             </w:r>
           </w:p>
         </w:tc>
@@ -335,49 +563,126 @@
     </w:tbl>
     <w:p>
       <w:pPr>
-        <w:spacing w:after="200" w:lineRule="auto"/>
+        <w:spacing w:after="200"/>
         <w:rPr>
-          <w:b w:val="1"/>
+          <w:b/>
         </w:rPr>
       </w:pPr>
-      <w:r>
-        <w:rPr>
-          <w:rtl w:val="0"/>
-        </w:rPr>
-      </w:r>
     </w:p>
-    <w:p>
-      <w:pPr>
-        <w:rPr/>
-      </w:pPr>
-      <w:r>
-        <w:rPr>
-          <w:rtl w:val="0"/>
-        </w:rPr>
-      </w:r>
-    </w:p>
+    <w:p/>
     <w:sectPr>
-      <w:pgSz w:h="15840" w:w="12240" w:orient="portrait"/>
-      <w:pgMar w:bottom="1440" w:top="1440" w:left="1440" w:right="1440" w:header="720" w:footer="720"/>
+      <w:pgSz w:w="12240" w:h="15840"/>
+      <w:pgMar w:top="1440" w:right="1440" w:bottom="1440" w:left="1440" w:header="720" w:footer="720" w:gutter="0"/>
       <w:pgNumType w:start="1"/>
+      <w:cols w:space="720"/>
     </w:sectPr>
   </w:body>
 </w:document>
 </file>
 
 <file path=word/numbering.xml><?xml version="1.0" encoding="utf-8"?>
-<w:numbering xmlns:mc="http://schemas.openxmlformats.org/markup-compatibility/2006" xmlns:o="urn:schemas-microsoft-com:office:office" xmlns:r="http://schemas.openxmlformats.org/officeDocument/2006/relationships" xmlns:m="http://schemas.openxmlformats.org/officeDocument/2006/math" xmlns:v="urn:schemas-microsoft-com:vml" xmlns:wp="http://schemas.openxmlformats.org/drawingml/2006/wordprocessingDrawing" xmlns:w10="urn:schemas-microsoft-com:office:word" xmlns:w="http://schemas.openxmlformats.org/wordprocessingml/2006/main" xmlns:wne="http://schemas.microsoft.com/office/word/2006/wordml" xmlns:sl="http://schemas.openxmlformats.org/schemaLibrary/2006/main" xmlns:a="http://schemas.openxmlformats.org/drawingml/2006/main" xmlns:pic="http://schemas.openxmlformats.org/drawingml/2006/picture" xmlns:c="http://schemas.openxmlformats.org/drawingml/2006/chart" xmlns:lc="http://schemas.openxmlformats.org/drawingml/2006/lockedCanvas" xmlns:dgm="http://schemas.openxmlformats.org/drawingml/2006/diagram" xmlns:wps="http://schemas.microsoft.com/office/word/2010/wordprocessingShape" xmlns:wpg="http://schemas.microsoft.com/office/word/2010/wordprocessingGroup" xmlns:w14="http://schemas.microsoft.com/office/word/2010/wordml" xmlns:w15="http://schemas.microsoft.com/office/word/2012/wordml"/>
+<w:numbering xmlns:wpc="http://schemas.microsoft.com/office/word/2010/wordprocessingCanvas" xmlns:cx="http://schemas.microsoft.com/office/drawing/2014/chartex" xmlns:cx1="http://schemas.microsoft.com/office/drawing/2015/9/8/chartex" xmlns:cx2="http://schemas.microsoft.com/office/drawing/2015/10/21/chartex" xmlns:cx3="http://schemas.microsoft.com/office/drawing/2016/5/9/chartex" xmlns:cx4="http://schemas.microsoft.com/office/drawing/2016/5/10/chartex" xmlns:cx5="http://schemas.microsoft.com/office/drawing/2016/5/11/chartex" xmlns:cx6="http://schemas.microsoft.com/office/drawing/2016/5/12/chartex" xmlns:cx7="http://schemas.microsoft.com/office/drawing/2016/5/13/chartex" xmlns:cx8="http://schemas.microsoft.com/office/drawing/2016/5/14/chartex" xmlns:mc="http://schemas.openxmlformats.org/markup-compatibility/2006" xmlns:aink="http://schemas.microsoft.com/office/drawing/2016/ink" xmlns:am3d="http://schemas.microsoft.com/office/drawing/2017/model3d" xmlns:o="urn:schemas-microsoft-com:office:office" xmlns:oel="http://schemas.microsoft.com/office/2019/extlst" xmlns:r="http://schemas.openxmlformats.org/officeDocument/2006/relationships" xmlns:m="http://schemas.openxmlformats.org/officeDocument/2006/math" xmlns:v="urn:schemas-microsoft-com:vml" xmlns:wp14="http://schemas.microsoft.com/office/word/2010/wordprocessingDrawing" xmlns:wp="http://schemas.openxmlformats.org/drawingml/2006/wordprocessingDrawing" xmlns:w10="urn:schemas-microsoft-com:office:word" xmlns:w="http://schemas.openxmlformats.org/wordprocessingml/2006/main" xmlns:w14="http://schemas.microsoft.com/office/word/2010/wordml" xmlns:w15="http://schemas.microsoft.com/office/word/2012/wordml" xmlns:w16cex="http://schemas.microsoft.com/office/word/2018/wordml/cex" xmlns:w16cid="http://schemas.microsoft.com/office/word/2016/wordml/cid" xmlns:w16="http://schemas.microsoft.com/office/word/2018/wordml" xmlns:w16du="http://schemas.microsoft.com/office/word/2023/wordml/word16du" xmlns:w16sdtdh="http://schemas.microsoft.com/office/word/2020/wordml/sdtdatahash" xmlns:w16se="http://schemas.microsoft.com/office/word/2015/wordml/symex" xmlns:wpg="http://schemas.microsoft.com/office/word/2010/wordprocessingGroup" xmlns:wpi="http://schemas.microsoft.com/office/word/2010/wordprocessingInk" xmlns:wne="http://schemas.microsoft.com/office/word/2006/wordml" xmlns:wps="http://schemas.microsoft.com/office/word/2010/wordprocessingShape" mc:Ignorable="w14 w15 w16se w16cid w16 w16cex w16sdtdh wp14">
+  <w:abstractNum w:abstractNumId="0" w15:restartNumberingAfterBreak="0">
+    <w:nsid w:val="407C21B2"/>
+    <w:multiLevelType w:val="hybridMultilevel"/>
+    <w:tmpl w:val="D9089CB8"/>
+    <w:lvl w:ilvl="0" w:tplc="0409000F">
+      <w:start w:val="1"/>
+      <w:numFmt w:val="decimal"/>
+      <w:lvlText w:val="%1."/>
+      <w:lvlJc w:val="left"/>
+      <w:pPr>
+        <w:ind w:left="780" w:hanging="360"/>
+      </w:pPr>
+    </w:lvl>
+    <w:lvl w:ilvl="1" w:tplc="04090019" w:tentative="1">
+      <w:start w:val="1"/>
+      <w:numFmt w:val="lowerLetter"/>
+      <w:lvlText w:val="%2."/>
+      <w:lvlJc w:val="left"/>
+      <w:pPr>
+        <w:ind w:left="1500" w:hanging="360"/>
+      </w:pPr>
+    </w:lvl>
+    <w:lvl w:ilvl="2" w:tplc="0409001B" w:tentative="1">
+      <w:start w:val="1"/>
+      <w:numFmt w:val="lowerRoman"/>
+      <w:lvlText w:val="%3."/>
+      <w:lvlJc w:val="right"/>
+      <w:pPr>
+        <w:ind w:left="2220" w:hanging="180"/>
+      </w:pPr>
+    </w:lvl>
+    <w:lvl w:ilvl="3" w:tplc="0409000F" w:tentative="1">
+      <w:start w:val="1"/>
+      <w:numFmt w:val="decimal"/>
+      <w:lvlText w:val="%4."/>
+      <w:lvlJc w:val="left"/>
+      <w:pPr>
+        <w:ind w:left="2940" w:hanging="360"/>
+      </w:pPr>
+    </w:lvl>
+    <w:lvl w:ilvl="4" w:tplc="04090019" w:tentative="1">
+      <w:start w:val="1"/>
+      <w:numFmt w:val="lowerLetter"/>
+      <w:lvlText w:val="%5."/>
+      <w:lvlJc w:val="left"/>
+      <w:pPr>
+        <w:ind w:left="3660" w:hanging="360"/>
+      </w:pPr>
+    </w:lvl>
+    <w:lvl w:ilvl="5" w:tplc="0409001B" w:tentative="1">
+      <w:start w:val="1"/>
+      <w:numFmt w:val="lowerRoman"/>
+      <w:lvlText w:val="%6."/>
+      <w:lvlJc w:val="right"/>
+      <w:pPr>
+        <w:ind w:left="4380" w:hanging="180"/>
+      </w:pPr>
+    </w:lvl>
+    <w:lvl w:ilvl="6" w:tplc="0409000F" w:tentative="1">
+      <w:start w:val="1"/>
+      <w:numFmt w:val="decimal"/>
+      <w:lvlText w:val="%7."/>
+      <w:lvlJc w:val="left"/>
+      <w:pPr>
+        <w:ind w:left="5100" w:hanging="360"/>
+      </w:pPr>
+    </w:lvl>
+    <w:lvl w:ilvl="7" w:tplc="04090019" w:tentative="1">
+      <w:start w:val="1"/>
+      <w:numFmt w:val="lowerLetter"/>
+      <w:lvlText w:val="%8."/>
+      <w:lvlJc w:val="left"/>
+      <w:pPr>
+        <w:ind w:left="5820" w:hanging="360"/>
+      </w:pPr>
+    </w:lvl>
+    <w:lvl w:ilvl="8" w:tplc="0409001B" w:tentative="1">
+      <w:start w:val="1"/>
+      <w:numFmt w:val="lowerRoman"/>
+      <w:lvlText w:val="%9."/>
+      <w:lvlJc w:val="right"/>
+      <w:pPr>
+        <w:ind w:left="6540" w:hanging="180"/>
+      </w:pPr>
+    </w:lvl>
+  </w:abstractNum>
+  <w:num w:numId="1" w16cid:durableId="362560750">
+    <w:abstractNumId w:val="0"/>
+  </w:num>
+</w:numbering>
 </file>
 
 <file path=word/styles.xml><?xml version="1.0" encoding="utf-8"?>
-<w:styles xmlns:mc="http://schemas.openxmlformats.org/markup-compatibility/2006" xmlns:o="urn:schemas-microsoft-com:office:office" xmlns:r="http://schemas.openxmlformats.org/officeDocument/2006/relationships" xmlns:m="http://schemas.openxmlformats.org/officeDocument/2006/math" xmlns:v="urn:schemas-microsoft-com:vml" xmlns:wp="http://schemas.openxmlformats.org/drawingml/2006/wordprocessingDrawing" xmlns:w10="urn:schemas-microsoft-com:office:word" xmlns:w="http://schemas.openxmlformats.org/wordprocessingml/2006/main" xmlns:wne="http://schemas.microsoft.com/office/word/2006/wordml" xmlns:sl="http://schemas.openxmlformats.org/schemaLibrary/2006/main" xmlns:a="http://schemas.openxmlformats.org/drawingml/2006/main" xmlns:pic="http://schemas.openxmlformats.org/drawingml/2006/picture" xmlns:c="http://schemas.openxmlformats.org/drawingml/2006/chart" xmlns:lc="http://schemas.openxmlformats.org/drawingml/2006/lockedCanvas" xmlns:dgm="http://schemas.openxmlformats.org/drawingml/2006/diagram" xmlns:wps="http://schemas.microsoft.com/office/word/2010/wordprocessingShape" xmlns:wpg="http://schemas.microsoft.com/office/word/2010/wordprocessingGroup" xmlns:w14="http://schemas.microsoft.com/office/word/2010/wordml" xmlns:w15="http://schemas.microsoft.com/office/word/2012/wordml">
+<w:styles xmlns:mc="http://schemas.openxmlformats.org/markup-compatibility/2006" xmlns:r="http://schemas.openxmlformats.org/officeDocument/2006/relationships" xmlns:w="http://schemas.openxmlformats.org/wordprocessingml/2006/main" xmlns:w14="http://schemas.microsoft.com/office/word/2010/wordml" xmlns:w15="http://schemas.microsoft.com/office/word/2012/wordml" xmlns:w16cex="http://schemas.microsoft.com/office/word/2018/wordml/cex" xmlns:w16cid="http://schemas.microsoft.com/office/word/2016/wordml/cid" xmlns:w16="http://schemas.microsoft.com/office/word/2018/wordml" xmlns:w16sdtdh="http://schemas.microsoft.com/office/word/2020/wordml/sdtdatahash" xmlns:w16se="http://schemas.microsoft.com/office/word/2015/wordml/symex" mc:Ignorable="w14 w15 w16se w16cid w16 w16cex w16sdtdh">
   <w:docDefaults>
     <w:rPrDefault>
       <w:rPr>
-        <w:rFonts w:ascii="Arial" w:cs="Arial" w:eastAsia="Arial" w:hAnsi="Arial"/>
+        <w:rFonts w:ascii="Arial" w:eastAsia="Arial" w:hAnsi="Arial" w:cs="Arial"/>
         <w:sz w:val="22"/>
         <w:szCs w:val="22"/>
-        <w:lang w:val="en"/>
+        <w:lang w:val="en" w:eastAsia="en-US" w:bidi="ar-SA"/>
       </w:rPr>
     </w:rPrDefault>
     <w:pPrDefault>
@@ -386,21 +691,399 @@
       </w:pPr>
     </w:pPrDefault>
   </w:docDefaults>
-  <w:style w:type="paragraph" w:styleId="Normal" w:default="1">
-    <w:name w:val="normal"/>
-  </w:style>
-  <w:style w:type="table" w:styleId="TableNormal" w:default="1">
-    <w:name w:val="Table Normal"/>
+  <w:latentStyles w:defLockedState="0" w:defUIPriority="99" w:defSemiHidden="0" w:defUnhideWhenUsed="0" w:defQFormat="0" w:count="376">
+    <w:lsdException w:name="Normal" w:uiPriority="0" w:qFormat="1"/>
+    <w:lsdException w:name="heading 1" w:uiPriority="9" w:qFormat="1"/>
+    <w:lsdException w:name="heading 2" w:semiHidden="1" w:uiPriority="9" w:unhideWhenUsed="1" w:qFormat="1"/>
+    <w:lsdException w:name="heading 3" w:semiHidden="1" w:uiPriority="9" w:unhideWhenUsed="1" w:qFormat="1"/>
+    <w:lsdException w:name="heading 4" w:semiHidden="1" w:uiPriority="9" w:unhideWhenUsed="1" w:qFormat="1"/>
+    <w:lsdException w:name="heading 5" w:semiHidden="1" w:uiPriority="9" w:unhideWhenUsed="1" w:qFormat="1"/>
+    <w:lsdException w:name="heading 6" w:semiHidden="1" w:uiPriority="9" w:unhideWhenUsed="1" w:qFormat="1"/>
+    <w:lsdException w:name="heading 7" w:semiHidden="1" w:uiPriority="9" w:unhideWhenUsed="1" w:qFormat="1"/>
+    <w:lsdException w:name="heading 8" w:semiHidden="1" w:uiPriority="9" w:unhideWhenUsed="1" w:qFormat="1"/>
+    <w:lsdException w:name="heading 9" w:semiHidden="1" w:uiPriority="9" w:unhideWhenUsed="1" w:qFormat="1"/>
+    <w:lsdException w:name="index 1" w:semiHidden="1" w:unhideWhenUsed="1"/>
+    <w:lsdException w:name="index 2" w:semiHidden="1" w:unhideWhenUsed="1"/>
+    <w:lsdException w:name="index 3" w:semiHidden="1" w:unhideWhenUsed="1"/>
+    <w:lsdException w:name="index 4" w:semiHidden="1" w:unhideWhenUsed="1"/>
+    <w:lsdException w:name="index 5" w:semiHidden="1" w:unhideWhenUsed="1"/>
+    <w:lsdException w:name="index 6" w:semiHidden="1" w:unhideWhenUsed="1"/>
+    <w:lsdException w:name="index 7" w:semiHidden="1" w:unhideWhenUsed="1"/>
+    <w:lsdException w:name="index 8" w:semiHidden="1" w:unhideWhenUsed="1"/>
+    <w:lsdException w:name="index 9" w:semiHidden="1" w:unhideWhenUsed="1"/>
+    <w:lsdException w:name="toc 1" w:semiHidden="1" w:uiPriority="39" w:unhideWhenUsed="1"/>
+    <w:lsdException w:name="toc 2" w:semiHidden="1" w:uiPriority="39" w:unhideWhenUsed="1"/>
+    <w:lsdException w:name="toc 3" w:semiHidden="1" w:uiPriority="39" w:unhideWhenUsed="1"/>
+    <w:lsdException w:name="toc 4" w:semiHidden="1" w:uiPriority="39" w:unhideWhenUsed="1"/>
+    <w:lsdException w:name="toc 5" w:semiHidden="1" w:uiPriority="39" w:unhideWhenUsed="1"/>
+    <w:lsdException w:name="toc 6" w:semiHidden="1" w:uiPriority="39" w:unhideWhenUsed="1"/>
+    <w:lsdException w:name="toc 7" w:semiHidden="1" w:uiPriority="39" w:unhideWhenUsed="1"/>
+    <w:lsdException w:name="toc 8" w:semiHidden="1" w:uiPriority="39" w:unhideWhenUsed="1"/>
+    <w:lsdException w:name="toc 9" w:semiHidden="1" w:uiPriority="39" w:unhideWhenUsed="1"/>
+    <w:lsdException w:name="Normal Indent" w:semiHidden="1" w:unhideWhenUsed="1"/>
+    <w:lsdException w:name="footnote text" w:semiHidden="1" w:unhideWhenUsed="1"/>
+    <w:lsdException w:name="annotation text" w:semiHidden="1" w:unhideWhenUsed="1"/>
+    <w:lsdException w:name="header" w:semiHidden="1" w:unhideWhenUsed="1"/>
+    <w:lsdException w:name="footer" w:semiHidden="1" w:unhideWhenUsed="1"/>
+    <w:lsdException w:name="index heading" w:semiHidden="1" w:unhideWhenUsed="1"/>
+    <w:lsdException w:name="caption" w:semiHidden="1" w:uiPriority="35" w:unhideWhenUsed="1" w:qFormat="1"/>
+    <w:lsdException w:name="table of figures" w:semiHidden="1" w:unhideWhenUsed="1"/>
+    <w:lsdException w:name="envelope address" w:semiHidden="1" w:unhideWhenUsed="1"/>
+    <w:lsdException w:name="envelope return" w:semiHidden="1" w:unhideWhenUsed="1"/>
+    <w:lsdException w:name="footnote reference" w:semiHidden="1" w:unhideWhenUsed="1"/>
+    <w:lsdException w:name="annotation reference" w:semiHidden="1" w:unhideWhenUsed="1"/>
+    <w:lsdException w:name="line number" w:semiHidden="1" w:unhideWhenUsed="1"/>
+    <w:lsdException w:name="page number" w:semiHidden="1" w:unhideWhenUsed="1"/>
+    <w:lsdException w:name="endnote reference" w:semiHidden="1" w:unhideWhenUsed="1"/>
+    <w:lsdException w:name="endnote text" w:semiHidden="1" w:unhideWhenUsed="1"/>
+    <w:lsdException w:name="table of authorities" w:semiHidden="1" w:unhideWhenUsed="1"/>
+    <w:lsdException w:name="macro" w:semiHidden="1" w:unhideWhenUsed="1"/>
+    <w:lsdException w:name="toa heading" w:semiHidden="1" w:unhideWhenUsed="1"/>
+    <w:lsdException w:name="List" w:semiHidden="1" w:unhideWhenUsed="1"/>
+    <w:lsdException w:name="List Bullet" w:semiHidden="1" w:unhideWhenUsed="1"/>
+    <w:lsdException w:name="List Number" w:semiHidden="1" w:unhideWhenUsed="1"/>
+    <w:lsdException w:name="List 2" w:semiHidden="1" w:unhideWhenUsed="1"/>
+    <w:lsdException w:name="List 3" w:semiHidden="1" w:unhideWhenUsed="1"/>
+    <w:lsdException w:name="List 4" w:semiHidden="1" w:unhideWhenUsed="1"/>
+    <w:lsdException w:name="List 5" w:semiHidden="1" w:unhideWhenUsed="1"/>
+    <w:lsdException w:name="List Bullet 2" w:semiHidden="1" w:unhideWhenUsed="1"/>
+    <w:lsdException w:name="List Bullet 3" w:semiHidden="1" w:unhideWhenUsed="1"/>
+    <w:lsdException w:name="List Bullet 4" w:semiHidden="1" w:unhideWhenUsed="1"/>
+    <w:lsdException w:name="List Bullet 5" w:semiHidden="1" w:unhideWhenUsed="1"/>
+    <w:lsdException w:name="List Number 2" w:semiHidden="1" w:unhideWhenUsed="1"/>
+    <w:lsdException w:name="List Number 3" w:semiHidden="1" w:unhideWhenUsed="1"/>
+    <w:lsdException w:name="List Number 4" w:semiHidden="1" w:unhideWhenUsed="1"/>
+    <w:lsdException w:name="List Number 5" w:semiHidden="1" w:unhideWhenUsed="1"/>
+    <w:lsdException w:name="Title" w:uiPriority="10" w:qFormat="1"/>
+    <w:lsdException w:name="Closing" w:semiHidden="1" w:unhideWhenUsed="1"/>
+    <w:lsdException w:name="Signature" w:semiHidden="1" w:unhideWhenUsed="1"/>
+    <w:lsdException w:name="Default Paragraph Font" w:semiHidden="1" w:uiPriority="1" w:unhideWhenUsed="1"/>
+    <w:lsdException w:name="Body Text" w:semiHidden="1" w:unhideWhenUsed="1"/>
+    <w:lsdException w:name="Body Text Indent" w:semiHidden="1" w:unhideWhenUsed="1"/>
+    <w:lsdException w:name="List Continue" w:semiHidden="1" w:unhideWhenUsed="1"/>
+    <w:lsdException w:name="List Continue 2" w:semiHidden="1" w:unhideWhenUsed="1"/>
+    <w:lsdException w:name="List Continue 3" w:semiHidden="1" w:unhideWhenUsed="1"/>
+    <w:lsdException w:name="List Continue 4" w:semiHidden="1" w:unhideWhenUsed="1"/>
+    <w:lsdException w:name="List Continue 5" w:semiHidden="1" w:unhideWhenUsed="1"/>
+    <w:lsdException w:name="Message Header" w:semiHidden="1" w:unhideWhenUsed="1"/>
+    <w:lsdException w:name="Subtitle" w:uiPriority="11" w:qFormat="1"/>
+    <w:lsdException w:name="Salutation" w:semiHidden="1" w:unhideWhenUsed="1"/>
+    <w:lsdException w:name="Date" w:semiHidden="1" w:unhideWhenUsed="1"/>
+    <w:lsdException w:name="Body Text First Indent" w:semiHidden="1" w:unhideWhenUsed="1"/>
+    <w:lsdException w:name="Body Text First Indent 2" w:semiHidden="1" w:unhideWhenUsed="1"/>
+    <w:lsdException w:name="Note Heading" w:semiHidden="1" w:unhideWhenUsed="1"/>
+    <w:lsdException w:name="Body Text 2" w:semiHidden="1" w:unhideWhenUsed="1"/>
+    <w:lsdException w:name="Body Text 3" w:semiHidden="1" w:unhideWhenUsed="1"/>
+    <w:lsdException w:name="Body Text Indent 2" w:semiHidden="1" w:unhideWhenUsed="1"/>
+    <w:lsdException w:name="Body Text Indent 3" w:semiHidden="1" w:unhideWhenUsed="1"/>
+    <w:lsdException w:name="Block Text" w:semiHidden="1" w:unhideWhenUsed="1"/>
+    <w:lsdException w:name="Hyperlink" w:semiHidden="1" w:unhideWhenUsed="1"/>
+    <w:lsdException w:name="FollowedHyperlink" w:semiHidden="1" w:unhideWhenUsed="1"/>
+    <w:lsdException w:name="Strong" w:uiPriority="22" w:qFormat="1"/>
+    <w:lsdException w:name="Emphasis" w:uiPriority="20" w:qFormat="1"/>
+    <w:lsdException w:name="Document Map" w:semiHidden="1" w:unhideWhenUsed="1"/>
+    <w:lsdException w:name="Plain Text" w:semiHidden="1" w:unhideWhenUsed="1"/>
+    <w:lsdException w:name="E-mail Signature" w:semiHidden="1" w:unhideWhenUsed="1"/>
+    <w:lsdException w:name="HTML Top of Form" w:semiHidden="1" w:unhideWhenUsed="1"/>
+    <w:lsdException w:name="HTML Bottom of Form" w:semiHidden="1" w:unhideWhenUsed="1"/>
+    <w:lsdException w:name="Normal (Web)" w:semiHidden="1" w:unhideWhenUsed="1"/>
+    <w:lsdException w:name="HTML Acronym" w:semiHidden="1" w:unhideWhenUsed="1"/>
+    <w:lsdException w:name="HTML Address" w:semiHidden="1" w:unhideWhenUsed="1"/>
+    <w:lsdException w:name="HTML Cite" w:semiHidden="1" w:unhideWhenUsed="1"/>
+    <w:lsdException w:name="HTML Code" w:semiHidden="1" w:unhideWhenUsed="1"/>
+    <w:lsdException w:name="HTML Definition" w:semiHidden="1" w:unhideWhenUsed="1"/>
+    <w:lsdException w:name="HTML Keyboard" w:semiHidden="1" w:unhideWhenUsed="1"/>
+    <w:lsdException w:name="HTML Preformatted" w:semiHidden="1" w:unhideWhenUsed="1"/>
+    <w:lsdException w:name="HTML Sample" w:semiHidden="1" w:unhideWhenUsed="1"/>
+    <w:lsdException w:name="HTML Typewriter" w:semiHidden="1" w:unhideWhenUsed="1"/>
+    <w:lsdException w:name="HTML Variable" w:semiHidden="1" w:unhideWhenUsed="1"/>
+    <w:lsdException w:name="Normal Table" w:semiHidden="1" w:unhideWhenUsed="1"/>
+    <w:lsdException w:name="annotation subject" w:semiHidden="1" w:unhideWhenUsed="1"/>
+    <w:lsdException w:name="No List" w:semiHidden="1" w:unhideWhenUsed="1"/>
+    <w:lsdException w:name="Outline List 1" w:semiHidden="1" w:unhideWhenUsed="1"/>
+    <w:lsdException w:name="Outline List 2" w:semiHidden="1" w:unhideWhenUsed="1"/>
+    <w:lsdException w:name="Outline List 3" w:semiHidden="1" w:unhideWhenUsed="1"/>
+    <w:lsdException w:name="Table Simple 1" w:semiHidden="1" w:unhideWhenUsed="1"/>
+    <w:lsdException w:name="Table Simple 2" w:semiHidden="1" w:unhideWhenUsed="1"/>
+    <w:lsdException w:name="Table Simple 3" w:semiHidden="1" w:unhideWhenUsed="1"/>
+    <w:lsdException w:name="Table Classic 1" w:semiHidden="1" w:unhideWhenUsed="1"/>
+    <w:lsdException w:name="Table Classic 2" w:semiHidden="1" w:unhideWhenUsed="1"/>
+    <w:lsdException w:name="Table Classic 3" w:semiHidden="1" w:unhideWhenUsed="1"/>
+    <w:lsdException w:name="Table Classic 4" w:semiHidden="1" w:unhideWhenUsed="1"/>
+    <w:lsdException w:name="Table Colorful 1" w:semiHidden="1" w:unhideWhenUsed="1"/>
+    <w:lsdException w:name="Table Colorful 2" w:semiHidden="1" w:unhideWhenUsed="1"/>
+    <w:lsdException w:name="Table Colorful 3" w:semiHidden="1" w:unhideWhenUsed="1"/>
+    <w:lsdException w:name="Table Columns 1" w:semiHidden="1" w:unhideWhenUsed="1"/>
+    <w:lsdException w:name="Table Columns 2" w:semiHidden="1" w:unhideWhenUsed="1"/>
+    <w:lsdException w:name="Table Columns 3" w:semiHidden="1" w:unhideWhenUsed="1"/>
+    <w:lsdException w:name="Table Columns 4" w:semiHidden="1" w:unhideWhenUsed="1"/>
+    <w:lsdException w:name="Table Columns 5" w:semiHidden="1" w:unhideWhenUsed="1"/>
+    <w:lsdException w:name="Table Grid 1" w:semiHidden="1" w:unhideWhenUsed="1"/>
+    <w:lsdException w:name="Table Grid 2" w:semiHidden="1" w:unhideWhenUsed="1"/>
+    <w:lsdException w:name="Table Grid 3" w:semiHidden="1" w:unhideWhenUsed="1"/>
+    <w:lsdException w:name="Table Grid 4" w:semiHidden="1" w:unhideWhenUsed="1"/>
+    <w:lsdException w:name="Table Grid 5" w:semiHidden="1" w:unhideWhenUsed="1"/>
+    <w:lsdException w:name="Table Grid 6" w:semiHidden="1" w:unhideWhenUsed="1"/>
+    <w:lsdException w:name="Table Grid 7" w:semiHidden="1" w:unhideWhenUsed="1"/>
+    <w:lsdException w:name="Table Grid 8" w:semiHidden="1" w:unhideWhenUsed="1"/>
+    <w:lsdException w:name="Table List 1" w:semiHidden="1" w:unhideWhenUsed="1"/>
+    <w:lsdException w:name="Table List 2" w:semiHidden="1" w:unhideWhenUsed="1"/>
+    <w:lsdException w:name="Table List 3" w:semiHidden="1" w:unhideWhenUsed="1"/>
+    <w:lsdException w:name="Table List 4" w:semiHidden="1" w:unhideWhenUsed="1"/>
+    <w:lsdException w:name="Table List 5" w:semiHidden="1" w:unhideWhenUsed="1"/>
+    <w:lsdException w:name="Table List 6" w:semiHidden="1" w:unhideWhenUsed="1"/>
+    <w:lsdException w:name="Table List 7" w:semiHidden="1" w:unhideWhenUsed="1"/>
+    <w:lsdException w:name="Table List 8" w:semiHidden="1" w:unhideWhenUsed="1"/>
+    <w:lsdException w:name="Table 3D effects 1" w:semiHidden="1" w:unhideWhenUsed="1"/>
+    <w:lsdException w:name="Table 3D effects 2" w:semiHidden="1" w:unhideWhenUsed="1"/>
+    <w:lsdException w:name="Table 3D effects 3" w:semiHidden="1" w:unhideWhenUsed="1"/>
+    <w:lsdException w:name="Table Contemporary" w:semiHidden="1" w:unhideWhenUsed="1"/>
+    <w:lsdException w:name="Table Elegant" w:semiHidden="1" w:unhideWhenUsed="1"/>
+    <w:lsdException w:name="Table Professional" w:semiHidden="1" w:unhideWhenUsed="1"/>
+    <w:lsdException w:name="Table Subtle 1" w:semiHidden="1" w:unhideWhenUsed="1"/>
+    <w:lsdException w:name="Table Subtle 2" w:semiHidden="1" w:unhideWhenUsed="1"/>
+    <w:lsdException w:name="Table Web 1" w:semiHidden="1" w:unhideWhenUsed="1"/>
+    <w:lsdException w:name="Table Web 2" w:semiHidden="1" w:unhideWhenUsed="1"/>
+    <w:lsdException w:name="Table Web 3" w:semiHidden="1" w:unhideWhenUsed="1"/>
+    <w:lsdException w:name="Balloon Text" w:semiHidden="1" w:unhideWhenUsed="1"/>
+    <w:lsdException w:name="Table Grid" w:uiPriority="39"/>
+    <w:lsdException w:name="Table Theme" w:semiHidden="1" w:unhideWhenUsed="1"/>
+    <w:lsdException w:name="Placeholder Text" w:semiHidden="1"/>
+    <w:lsdException w:name="No Spacing" w:uiPriority="1" w:qFormat="1"/>
+    <w:lsdException w:name="Light Shading" w:uiPriority="60"/>
+    <w:lsdException w:name="Light List" w:uiPriority="61"/>
+    <w:lsdException w:name="Light Grid" w:uiPriority="62"/>
+    <w:lsdException w:name="Medium Shading 1" w:uiPriority="63"/>
+    <w:lsdException w:name="Medium Shading 2" w:uiPriority="64"/>
+    <w:lsdException w:name="Medium List 1" w:uiPriority="65"/>
+    <w:lsdException w:name="Medium List 2" w:uiPriority="66"/>
+    <w:lsdException w:name="Medium Grid 1" w:uiPriority="67"/>
+    <w:lsdException w:name="Medium Grid 2" w:uiPriority="68"/>
+    <w:lsdException w:name="Medium Grid 3" w:uiPriority="69"/>
+    <w:lsdException w:name="Dark List" w:uiPriority="70"/>
+    <w:lsdException w:name="Colorful Shading" w:uiPriority="71"/>
+    <w:lsdException w:name="Colorful List" w:uiPriority="72"/>
+    <w:lsdException w:name="Colorful Grid" w:uiPriority="73"/>
+    <w:lsdException w:name="Light Shading Accent 1" w:uiPriority="60"/>
+    <w:lsdException w:name="Light List Accent 1" w:uiPriority="61"/>
+    <w:lsdException w:name="Light Grid Accent 1" w:uiPriority="62"/>
+    <w:lsdException w:name="Medium Shading 1 Accent 1" w:uiPriority="63"/>
+    <w:lsdException w:name="Medium Shading 2 Accent 1" w:uiPriority="64"/>
+    <w:lsdException w:name="Medium List 1 Accent 1" w:uiPriority="65"/>
+    <w:lsdException w:name="Revision" w:semiHidden="1"/>
+    <w:lsdException w:name="List Paragraph" w:uiPriority="34" w:qFormat="1"/>
+    <w:lsdException w:name="Quote" w:uiPriority="29" w:qFormat="1"/>
+    <w:lsdException w:name="Intense Quote" w:uiPriority="30" w:qFormat="1"/>
+    <w:lsdException w:name="Medium List 2 Accent 1" w:uiPriority="66"/>
+    <w:lsdException w:name="Medium Grid 1 Accent 1" w:uiPriority="67"/>
+    <w:lsdException w:name="Medium Grid 2 Accent 1" w:uiPriority="68"/>
+    <w:lsdException w:name="Medium Grid 3 Accent 1" w:uiPriority="69"/>
+    <w:lsdException w:name="Dark List Accent 1" w:uiPriority="70"/>
+    <w:lsdException w:name="Colorful Shading Accent 1" w:uiPriority="71"/>
+    <w:lsdException w:name="Colorful List Accent 1" w:uiPriority="72"/>
+    <w:lsdException w:name="Colorful Grid Accent 1" w:uiPriority="73"/>
+    <w:lsdException w:name="Light Shading Accent 2" w:uiPriority="60"/>
+    <w:lsdException w:name="Light List Accent 2" w:uiPriority="61"/>
+    <w:lsdException w:name="Light Grid Accent 2" w:uiPriority="62"/>
+    <w:lsdException w:name="Medium Shading 1 Accent 2" w:uiPriority="63"/>
+    <w:lsdException w:name="Medium Shading 2 Accent 2" w:uiPriority="64"/>
+    <w:lsdException w:name="Medium List 1 Accent 2" w:uiPriority="65"/>
+    <w:lsdException w:name="Medium List 2 Accent 2" w:uiPriority="66"/>
+    <w:lsdException w:name="Medium Grid 1 Accent 2" w:uiPriority="67"/>
+    <w:lsdException w:name="Medium Grid 2 Accent 2" w:uiPriority="68"/>
+    <w:lsdException w:name="Medium Grid 3 Accent 2" w:uiPriority="69"/>
+    <w:lsdException w:name="Dark List Accent 2" w:uiPriority="70"/>
+    <w:lsdException w:name="Colorful Shading Accent 2" w:uiPriority="71"/>
+    <w:lsdException w:name="Colorful List Accent 2" w:uiPriority="72"/>
+    <w:lsdException w:name="Colorful Grid Accent 2" w:uiPriority="73"/>
+    <w:lsdException w:name="Light Shading Accent 3" w:uiPriority="60"/>
+    <w:lsdException w:name="Light List Accent 3" w:uiPriority="61"/>
+    <w:lsdException w:name="Light Grid Accent 3" w:uiPriority="62"/>
+    <w:lsdException w:name="Medium Shading 1 Accent 3" w:uiPriority="63"/>
+    <w:lsdException w:name="Medium Shading 2 Accent 3" w:uiPriority="64"/>
+    <w:lsdException w:name="Medium List 1 Accent 3" w:uiPriority="65"/>
+    <w:lsdException w:name="Medium List 2 Accent 3" w:uiPriority="66"/>
+    <w:lsdException w:name="Medium Grid 1 Accent 3" w:uiPriority="67"/>
+    <w:lsdException w:name="Medium Grid 2 Accent 3" w:uiPriority="68"/>
+    <w:lsdException w:name="Medium Grid 3 Accent 3" w:uiPriority="69"/>
+    <w:lsdException w:name="Dark List Accent 3" w:uiPriority="70"/>
+    <w:lsdException w:name="Colorful Shading Accent 3" w:uiPriority="71"/>
+    <w:lsdException w:name="Colorful List Accent 3" w:uiPriority="72"/>
+    <w:lsdException w:name="Colorful Grid Accent 3" w:uiPriority="73"/>
+    <w:lsdException w:name="Light Shading Accent 4" w:uiPriority="60"/>
+    <w:lsdException w:name="Light List Accent 4" w:uiPriority="61"/>
+    <w:lsdException w:name="Light Grid Accent 4" w:uiPriority="62"/>
+    <w:lsdException w:name="Medium Shading 1 Accent 4" w:uiPriority="63"/>
+    <w:lsdException w:name="Medium Shading 2 Accent 4" w:uiPriority="64"/>
+    <w:lsdException w:name="Medium List 1 Accent 4" w:uiPriority="65"/>
+    <w:lsdException w:name="Medium List 2 Accent 4" w:uiPriority="66"/>
+    <w:lsdException w:name="Medium Grid 1 Accent 4" w:uiPriority="67"/>
+    <w:lsdException w:name="Medium Grid 2 Accent 4" w:uiPriority="68"/>
+    <w:lsdException w:name="Medium Grid 3 Accent 4" w:uiPriority="69"/>
+    <w:lsdException w:name="Dark List Accent 4" w:uiPriority="70"/>
+    <w:lsdException w:name="Colorful Shading Accent 4" w:uiPriority="71"/>
+    <w:lsdException w:name="Colorful List Accent 4" w:uiPriority="72"/>
+    <w:lsdException w:name="Colorful Grid Accent 4" w:uiPriority="73"/>
+    <w:lsdException w:name="Light Shading Accent 5" w:uiPriority="60"/>
+    <w:lsdException w:name="Light List Accent 5" w:uiPriority="61"/>
+    <w:lsdException w:name="Light Grid Accent 5" w:uiPriority="62"/>
+    <w:lsdException w:name="Medium Shading 1 Accent 5" w:uiPriority="63"/>
+    <w:lsdException w:name="Medium Shading 2 Accent 5" w:uiPriority="64"/>
+    <w:lsdException w:name="Medium List 1 Accent 5" w:uiPriority="65"/>
+    <w:lsdException w:name="Medium List 2 Accent 5" w:uiPriority="66"/>
+    <w:lsdException w:name="Medium Grid 1 Accent 5" w:uiPriority="67"/>
+    <w:lsdException w:name="Medium Grid 2 Accent 5" w:uiPriority="68"/>
+    <w:lsdException w:name="Medium Grid 3 Accent 5" w:uiPriority="69"/>
+    <w:lsdException w:name="Dark List Accent 5" w:uiPriority="70"/>
+    <w:lsdException w:name="Colorful Shading Accent 5" w:uiPriority="71"/>
+    <w:lsdException w:name="Colorful List Accent 5" w:uiPriority="72"/>
+    <w:lsdException w:name="Colorful Grid Accent 5" w:uiPriority="73"/>
+    <w:lsdException w:name="Light Shading Accent 6" w:uiPriority="60"/>
+    <w:lsdException w:name="Light List Accent 6" w:uiPriority="61"/>
+    <w:lsdException w:name="Light Grid Accent 6" w:uiPriority="62"/>
+    <w:lsdException w:name="Medium Shading 1 Accent 6" w:uiPriority="63"/>
+    <w:lsdException w:name="Medium Shading 2 Accent 6" w:uiPriority="64"/>
+    <w:lsdException w:name="Medium List 1 Accent 6" w:uiPriority="65"/>
+    <w:lsdException w:name="Medium List 2 Accent 6" w:uiPriority="66"/>
+    <w:lsdException w:name="Medium Grid 1 Accent 6" w:uiPriority="67"/>
+    <w:lsdException w:name="Medium Grid 2 Accent 6" w:uiPriority="68"/>
+    <w:lsdException w:name="Medium Grid 3 Accent 6" w:uiPriority="69"/>
+    <w:lsdException w:name="Dark List Accent 6" w:uiPriority="70"/>
+    <w:lsdException w:name="Colorful Shading Accent 6" w:uiPriority="71"/>
+    <w:lsdException w:name="Colorful List Accent 6" w:uiPriority="72"/>
+    <w:lsdException w:name="Colorful Grid Accent 6" w:uiPriority="73"/>
+    <w:lsdException w:name="Subtle Emphasis" w:uiPriority="19" w:qFormat="1"/>
+    <w:lsdException w:name="Intense Emphasis" w:uiPriority="21" w:qFormat="1"/>
+    <w:lsdException w:name="Subtle Reference" w:uiPriority="31" w:qFormat="1"/>
+    <w:lsdException w:name="Intense Reference" w:uiPriority="32" w:qFormat="1"/>
+    <w:lsdException w:name="Book Title" w:uiPriority="33" w:qFormat="1"/>
+    <w:lsdException w:name="Bibliography" w:semiHidden="1" w:uiPriority="37" w:unhideWhenUsed="1"/>
+    <w:lsdException w:name="TOC Heading" w:semiHidden="1" w:uiPriority="39" w:unhideWhenUsed="1" w:qFormat="1"/>
+    <w:lsdException w:name="Plain Table 1" w:uiPriority="41"/>
+    <w:lsdException w:name="Plain Table 2" w:uiPriority="42"/>
+    <w:lsdException w:name="Plain Table 3" w:uiPriority="43"/>
+    <w:lsdException w:name="Plain Table 4" w:uiPriority="44"/>
+    <w:lsdException w:name="Plain Table 5" w:uiPriority="45"/>
+    <w:lsdException w:name="Grid Table Light" w:uiPriority="40"/>
+    <w:lsdException w:name="Grid Table 1 Light" w:uiPriority="46"/>
+    <w:lsdException w:name="Grid Table 2" w:uiPriority="47"/>
+    <w:lsdException w:name="Grid Table 3" w:uiPriority="48"/>
+    <w:lsdException w:name="Grid Table 4" w:uiPriority="49"/>
+    <w:lsdException w:name="Grid Table 5 Dark" w:uiPriority="50"/>
+    <w:lsdException w:name="Grid Table 6 Colorful" w:uiPriority="51"/>
+    <w:lsdException w:name="Grid Table 7 Colorful" w:uiPriority="52"/>
+    <w:lsdException w:name="Grid Table 1 Light Accent 1" w:uiPriority="46"/>
+    <w:lsdException w:name="Grid Table 2 Accent 1" w:uiPriority="47"/>
+    <w:lsdException w:name="Grid Table 3 Accent 1" w:uiPriority="48"/>
+    <w:lsdException w:name="Grid Table 4 Accent 1" w:uiPriority="49"/>
+    <w:lsdException w:name="Grid Table 5 Dark Accent 1" w:uiPriority="50"/>
+    <w:lsdException w:name="Grid Table 6 Colorful Accent 1" w:uiPriority="51"/>
+    <w:lsdException w:name="Grid Table 7 Colorful Accent 1" w:uiPriority="52"/>
+    <w:lsdException w:name="Grid Table 1 Light Accent 2" w:uiPriority="46"/>
+    <w:lsdException w:name="Grid Table 2 Accent 2" w:uiPriority="47"/>
+    <w:lsdException w:name="Grid Table 3 Accent 2" w:uiPriority="48"/>
+    <w:lsdException w:name="Grid Table 4 Accent 2" w:uiPriority="49"/>
+    <w:lsdException w:name="Grid Table 5 Dark Accent 2" w:uiPriority="50"/>
+    <w:lsdException w:name="Grid Table 6 Colorful Accent 2" w:uiPriority="51"/>
+    <w:lsdException w:name="Grid Table 7 Colorful Accent 2" w:uiPriority="52"/>
+    <w:lsdException w:name="Grid Table 1 Light Accent 3" w:uiPriority="46"/>
+    <w:lsdException w:name="Grid Table 2 Accent 3" w:uiPriority="47"/>
+    <w:lsdException w:name="Grid Table 3 Accent 3" w:uiPriority="48"/>
+    <w:lsdException w:name="Grid Table 4 Accent 3" w:uiPriority="49"/>
+    <w:lsdException w:name="Grid Table 5 Dark Accent 3" w:uiPriority="50"/>
+    <w:lsdException w:name="Grid Table 6 Colorful Accent 3" w:uiPriority="51"/>
+    <w:lsdException w:name="Grid Table 7 Colorful Accent 3" w:uiPriority="52"/>
+    <w:lsdException w:name="Grid Table 1 Light Accent 4" w:uiPriority="46"/>
+    <w:lsdException w:name="Grid Table 2 Accent 4" w:uiPriority="47"/>
+    <w:lsdException w:name="Grid Table 3 Accent 4" w:uiPriority="48"/>
+    <w:lsdException w:name="Grid Table 4 Accent 4" w:uiPriority="49"/>
+    <w:lsdException w:name="Grid Table 5 Dark Accent 4" w:uiPriority="50"/>
+    <w:lsdException w:name="Grid Table 6 Colorful Accent 4" w:uiPriority="51"/>
+    <w:lsdException w:name="Grid Table 7 Colorful Accent 4" w:uiPriority="52"/>
+    <w:lsdException w:name="Grid Table 1 Light Accent 5" w:uiPriority="46"/>
+    <w:lsdException w:name="Grid Table 2 Accent 5" w:uiPriority="47"/>
+    <w:lsdException w:name="Grid Table 3 Accent 5" w:uiPriority="48"/>
+    <w:lsdException w:name="Grid Table 4 Accent 5" w:uiPriority="49"/>
+    <w:lsdException w:name="Grid Table 5 Dark Accent 5" w:uiPriority="50"/>
+    <w:lsdException w:name="Grid Table 6 Colorful Accent 5" w:uiPriority="51"/>
+    <w:lsdException w:name="Grid Table 7 Colorful Accent 5" w:uiPriority="52"/>
+    <w:lsdException w:name="Grid Table 1 Light Accent 6" w:uiPriority="46"/>
+    <w:lsdException w:name="Grid Table 2 Accent 6" w:uiPriority="47"/>
+    <w:lsdException w:name="Grid Table 3 Accent 6" w:uiPriority="48"/>
+    <w:lsdException w:name="Grid Table 4 Accent 6" w:uiPriority="49"/>
+    <w:lsdException w:name="Grid Table 5 Dark Accent 6" w:uiPriority="50"/>
+    <w:lsdException w:name="Grid Table 6 Colorful Accent 6" w:uiPriority="51"/>
+    <w:lsdException w:name="Grid Table 7 Colorful Accent 6" w:uiPriority="52"/>
+    <w:lsdException w:name="List Table 1 Light" w:uiPriority="46"/>
+    <w:lsdException w:name="List Table 2" w:uiPriority="47"/>
+    <w:lsdException w:name="List Table 3" w:uiPriority="48"/>
+    <w:lsdException w:name="List Table 4" w:uiPriority="49"/>
+    <w:lsdException w:name="List Table 5 Dark" w:uiPriority="50"/>
+    <w:lsdException w:name="List Table 6 Colorful" w:uiPriority="51"/>
+    <w:lsdException w:name="List Table 7 Colorful" w:uiPriority="52"/>
+    <w:lsdException w:name="List Table 1 Light Accent 1" w:uiPriority="46"/>
+    <w:lsdException w:name="List Table 2 Accent 1" w:uiPriority="47"/>
+    <w:lsdException w:name="List Table 3 Accent 1" w:uiPriority="48"/>
+    <w:lsdException w:name="List Table 4 Accent 1" w:uiPriority="49"/>
+    <w:lsdException w:name="List Table 5 Dark Accent 1" w:uiPriority="50"/>
+    <w:lsdException w:name="List Table 6 Colorful Accent 1" w:uiPriority="51"/>
+    <w:lsdException w:name="List Table 7 Colorful Accent 1" w:uiPriority="52"/>
+    <w:lsdException w:name="List Table 1 Light Accent 2" w:uiPriority="46"/>
+    <w:lsdException w:name="List Table 2 Accent 2" w:uiPriority="47"/>
+    <w:lsdException w:name="List Table 3 Accent 2" w:uiPriority="48"/>
+    <w:lsdException w:name="List Table 4 Accent 2" w:uiPriority="49"/>
+    <w:lsdException w:name="List Table 5 Dark Accent 2" w:uiPriority="50"/>
+    <w:lsdException w:name="List Table 6 Colorful Accent 2" w:uiPriority="51"/>
+    <w:lsdException w:name="List Table 7 Colorful Accent 2" w:uiPriority="52"/>
+    <w:lsdException w:name="List Table 1 Light Accent 3" w:uiPriority="46"/>
+    <w:lsdException w:name="List Table 2 Accent 3" w:uiPriority="47"/>
+    <w:lsdException w:name="List Table 3 Accent 3" w:uiPriority="48"/>
+    <w:lsdException w:name="List Table 4 Accent 3" w:uiPriority="49"/>
+    <w:lsdException w:name="List Table 5 Dark Accent 3" w:uiPriority="50"/>
+    <w:lsdException w:name="List Table 6 Colorful Accent 3" w:uiPriority="51"/>
+    <w:lsdException w:name="List Table 7 Colorful Accent 3" w:uiPriority="52"/>
+    <w:lsdException w:name="List Table 1 Light Accent 4" w:uiPriority="46"/>
+    <w:lsdException w:name="List Table 2 Accent 4" w:uiPriority="47"/>
+    <w:lsdException w:name="List Table 3 Accent 4" w:uiPriority="48"/>
+    <w:lsdException w:name="List Table 4 Accent 4" w:uiPriority="49"/>
+    <w:lsdException w:name="List Table 5 Dark Accent 4" w:uiPriority="50"/>
+    <w:lsdException w:name="List Table 6 Colorful Accent 4" w:uiPriority="51"/>
+    <w:lsdException w:name="List Table 7 Colorful Accent 4" w:uiPriority="52"/>
+    <w:lsdException w:name="List Table 1 Light Accent 5" w:uiPriority="46"/>
+    <w:lsdException w:name="List Table 2 Accent 5" w:uiPriority="47"/>
+    <w:lsdException w:name="List Table 3 Accent 5" w:uiPriority="48"/>
+    <w:lsdException w:name="List Table 4 Accent 5" w:uiPriority="49"/>
+    <w:lsdException w:name="List Table 5 Dark Accent 5" w:uiPriority="50"/>
+    <w:lsdException w:name="List Table 6 Colorful Accent 5" w:uiPriority="51"/>
+    <w:lsdException w:name="List Table 7 Colorful Accent 5" w:uiPriority="52"/>
+    <w:lsdException w:name="List Table 1 Light Accent 6" w:uiPriority="46"/>
+    <w:lsdException w:name="List Table 2 Accent 6" w:uiPriority="47"/>
+    <w:lsdException w:name="List Table 3 Accent 6" w:uiPriority="48"/>
+    <w:lsdException w:name="List Table 4 Accent 6" w:uiPriority="49"/>
+    <w:lsdException w:name="List Table 5 Dark Accent 6" w:uiPriority="50"/>
+    <w:lsdException w:name="List Table 6 Colorful Accent 6" w:uiPriority="51"/>
+    <w:lsdException w:name="List Table 7 Colorful Accent 6" w:uiPriority="52"/>
+    <w:lsdException w:name="Mention" w:semiHidden="1" w:unhideWhenUsed="1"/>
+    <w:lsdException w:name="Smart Hyperlink" w:semiHidden="1" w:unhideWhenUsed="1"/>
+    <w:lsdException w:name="Hashtag" w:semiHidden="1" w:unhideWhenUsed="1"/>
+    <w:lsdException w:name="Unresolved Mention" w:semiHidden="1" w:unhideWhenUsed="1"/>
+    <w:lsdException w:name="Smart Link" w:semiHidden="1" w:unhideWhenUsed="1"/>
+  </w:latentStyles>
+  <w:style w:type="paragraph" w:default="1" w:styleId="Normal">
+    <w:name w:val="Normal"/>
+    <w:qFormat/>
   </w:style>
   <w:style w:type="paragraph" w:styleId="Heading1">
     <w:name w:val="heading 1"/>
     <w:basedOn w:val="Normal"/>
     <w:next w:val="Normal"/>
+    <w:uiPriority w:val="9"/>
+    <w:qFormat/>
     <w:pPr>
-      <w:keepNext w:val="1"/>
-      <w:keepLines w:val="1"/>
-      <w:pageBreakBefore w:val="0"/>
-      <w:spacing w:after="120" w:before="400" w:lineRule="auto"/>
+      <w:keepNext/>
+      <w:keepLines/>
+      <w:spacing w:before="400" w:after="120"/>
+      <w:outlineLvl w:val="0"/>
     </w:pPr>
     <w:rPr>
       <w:sz w:val="40"/>
@@ -411,14 +1094,17 @@
     <w:name w:val="heading 2"/>
     <w:basedOn w:val="Normal"/>
     <w:next w:val="Normal"/>
+    <w:uiPriority w:val="9"/>
+    <w:semiHidden/>
+    <w:unhideWhenUsed/>
+    <w:qFormat/>
     <w:pPr>
-      <w:keepNext w:val="1"/>
-      <w:keepLines w:val="1"/>
-      <w:pageBreakBefore w:val="0"/>
-      <w:spacing w:after="120" w:before="360" w:lineRule="auto"/>
+      <w:keepNext/>
+      <w:keepLines/>
+      <w:spacing w:before="360" w:after="120"/>
+      <w:outlineLvl w:val="1"/>
     </w:pPr>
     <w:rPr>
-      <w:b w:val="0"/>
       <w:sz w:val="32"/>
       <w:szCs w:val="32"/>
     </w:rPr>
@@ -427,14 +1113,17 @@
     <w:name w:val="heading 3"/>
     <w:basedOn w:val="Normal"/>
     <w:next w:val="Normal"/>
+    <w:uiPriority w:val="9"/>
+    <w:semiHidden/>
+    <w:unhideWhenUsed/>
+    <w:qFormat/>
     <w:pPr>
-      <w:keepNext w:val="1"/>
-      <w:keepLines w:val="1"/>
-      <w:pageBreakBefore w:val="0"/>
-      <w:spacing w:after="80" w:before="320" w:lineRule="auto"/>
+      <w:keepNext/>
+      <w:keepLines/>
+      <w:spacing w:before="320" w:after="80"/>
+      <w:outlineLvl w:val="2"/>
     </w:pPr>
     <w:rPr>
-      <w:b w:val="0"/>
       <w:color w:val="434343"/>
       <w:sz w:val="28"/>
       <w:szCs w:val="28"/>
@@ -444,11 +1133,15 @@
     <w:name w:val="heading 4"/>
     <w:basedOn w:val="Normal"/>
     <w:next w:val="Normal"/>
+    <w:uiPriority w:val="9"/>
+    <w:semiHidden/>
+    <w:unhideWhenUsed/>
+    <w:qFormat/>
     <w:pPr>
-      <w:keepNext w:val="1"/>
-      <w:keepLines w:val="1"/>
-      <w:pageBreakBefore w:val="0"/>
-      <w:spacing w:after="80" w:before="280" w:lineRule="auto"/>
+      <w:keepNext/>
+      <w:keepLines/>
+      <w:spacing w:before="280" w:after="80"/>
+      <w:outlineLvl w:val="3"/>
     </w:pPr>
     <w:rPr>
       <w:color w:val="666666"/>
@@ -460,44 +1153,76 @@
     <w:name w:val="heading 5"/>
     <w:basedOn w:val="Normal"/>
     <w:next w:val="Normal"/>
+    <w:uiPriority w:val="9"/>
+    <w:semiHidden/>
+    <w:unhideWhenUsed/>
+    <w:qFormat/>
     <w:pPr>
-      <w:keepNext w:val="1"/>
-      <w:keepLines w:val="1"/>
-      <w:pageBreakBefore w:val="0"/>
-      <w:spacing w:after="80" w:before="240" w:lineRule="auto"/>
+      <w:keepNext/>
+      <w:keepLines/>
+      <w:spacing w:before="240" w:after="80"/>
+      <w:outlineLvl w:val="4"/>
     </w:pPr>
     <w:rPr>
       <w:color w:val="666666"/>
-      <w:sz w:val="22"/>
-      <w:szCs w:val="22"/>
     </w:rPr>
   </w:style>
   <w:style w:type="paragraph" w:styleId="Heading6">
     <w:name w:val="heading 6"/>
     <w:basedOn w:val="Normal"/>
     <w:next w:val="Normal"/>
+    <w:uiPriority w:val="9"/>
+    <w:semiHidden/>
+    <w:unhideWhenUsed/>
+    <w:qFormat/>
     <w:pPr>
-      <w:keepNext w:val="1"/>
-      <w:keepLines w:val="1"/>
-      <w:pageBreakBefore w:val="0"/>
-      <w:spacing w:after="80" w:before="240" w:lineRule="auto"/>
+      <w:keepNext/>
+      <w:keepLines/>
+      <w:spacing w:before="240" w:after="80"/>
+      <w:outlineLvl w:val="5"/>
     </w:pPr>
     <w:rPr>
-      <w:i w:val="1"/>
+      <w:i/>
       <w:color w:val="666666"/>
-      <w:sz w:val="22"/>
-      <w:szCs w:val="22"/>
     </w:rPr>
+  </w:style>
+  <w:style w:type="character" w:default="1" w:styleId="DefaultParagraphFont">
+    <w:name w:val="Default Paragraph Font"/>
+    <w:uiPriority w:val="1"/>
+    <w:semiHidden/>
+    <w:unhideWhenUsed/>
+  </w:style>
+  <w:style w:type="table" w:default="1" w:styleId="TableNormal">
+    <w:name w:val="Normal Table"/>
+    <w:uiPriority w:val="99"/>
+    <w:semiHidden/>
+    <w:unhideWhenUsed/>
+    <w:tblPr>
+      <w:tblInd w:w="0" w:type="dxa"/>
+      <w:tblCellMar>
+        <w:top w:w="0" w:type="dxa"/>
+        <w:left w:w="108" w:type="dxa"/>
+        <w:bottom w:w="0" w:type="dxa"/>
+        <w:right w:w="108" w:type="dxa"/>
+      </w:tblCellMar>
+    </w:tblPr>
+  </w:style>
+  <w:style w:type="numbering" w:default="1" w:styleId="NoList">
+    <w:name w:val="No List"/>
+    <w:uiPriority w:val="99"/>
+    <w:semiHidden/>
+    <w:unhideWhenUsed/>
   </w:style>
   <w:style w:type="paragraph" w:styleId="Title">
     <w:name w:val="Title"/>
     <w:basedOn w:val="Normal"/>
     <w:next w:val="Normal"/>
+    <w:uiPriority w:val="10"/>
+    <w:qFormat/>
     <w:pPr>
-      <w:keepNext w:val="1"/>
-      <w:keepLines w:val="1"/>
-      <w:pageBreakBefore w:val="0"/>
-      <w:spacing w:after="60" w:before="0" w:lineRule="auto"/>
+      <w:keepNext/>
+      <w:keepLines/>
+      <w:spacing w:after="60"/>
     </w:pPr>
     <w:rPr>
       <w:sz w:val="52"/>
@@ -508,45 +1233,55 @@
     <w:name w:val="Subtitle"/>
     <w:basedOn w:val="Normal"/>
     <w:next w:val="Normal"/>
+    <w:uiPriority w:val="11"/>
+    <w:qFormat/>
     <w:pPr>
-      <w:keepNext w:val="1"/>
-      <w:keepLines w:val="1"/>
-      <w:pageBreakBefore w:val="0"/>
-      <w:spacing w:after="320" w:before="0" w:lineRule="auto"/>
+      <w:keepNext/>
+      <w:keepLines/>
+      <w:spacing w:after="320"/>
     </w:pPr>
     <w:rPr>
-      <w:rFonts w:ascii="Arial" w:cs="Arial" w:eastAsia="Arial" w:hAnsi="Arial"/>
-      <w:i w:val="0"/>
       <w:color w:val="666666"/>
       <w:sz w:val="30"/>
       <w:szCs w:val="30"/>
     </w:rPr>
   </w:style>
-  <w:style w:type="table" w:styleId="Table1">
+  <w:style w:type="table" w:customStyle="1" w:styleId="a">
     <w:basedOn w:val="TableNormal"/>
     <w:tblPr>
       <w:tblStyleRowBandSize w:val="1"/>
       <w:tblStyleColBandSize w:val="1"/>
       <w:tblCellMar>
-        <w:top w:w="100.0" w:type="dxa"/>
-        <w:left w:w="100.0" w:type="dxa"/>
-        <w:bottom w:w="100.0" w:type="dxa"/>
-        <w:right w:w="100.0" w:type="dxa"/>
+        <w:top w:w="100" w:type="dxa"/>
+        <w:left w:w="100" w:type="dxa"/>
+        <w:bottom w:w="100" w:type="dxa"/>
+        <w:right w:w="100" w:type="dxa"/>
       </w:tblCellMar>
     </w:tblPr>
   </w:style>
-  <w:style w:type="table" w:styleId="Table2">
+  <w:style w:type="table" w:customStyle="1" w:styleId="a0">
     <w:basedOn w:val="TableNormal"/>
     <w:tblPr>
       <w:tblStyleRowBandSize w:val="1"/>
       <w:tblStyleColBandSize w:val="1"/>
       <w:tblCellMar>
-        <w:top w:w="100.0" w:type="dxa"/>
-        <w:left w:w="100.0" w:type="dxa"/>
-        <w:bottom w:w="100.0" w:type="dxa"/>
-        <w:right w:w="100.0" w:type="dxa"/>
+        <w:top w:w="100" w:type="dxa"/>
+        <w:left w:w="100" w:type="dxa"/>
+        <w:bottom w:w="100" w:type="dxa"/>
+        <w:right w:w="100" w:type="dxa"/>
       </w:tblCellMar>
     </w:tblPr>
+  </w:style>
+  <w:style w:type="paragraph" w:styleId="ListParagraph">
+    <w:name w:val="List Paragraph"/>
+    <w:basedOn w:val="Normal"/>
+    <w:uiPriority w:val="34"/>
+    <w:qFormat/>
+    <w:rsid w:val="00912E31"/>
+    <w:pPr>
+      <w:ind w:left="720"/>
+      <w:contextualSpacing/>
+    </w:pPr>
   </w:style>
 </w:styles>
 </file>

</xml_diff>

<commit_message>
change font to google sans
</commit_message>
<xml_diff>
--- a/ConnectAndProtectNetworksAndNetworkSecurity/AnalyzeNetworkAttacks/SYN_Attack_Incident_Report.docx
+++ b/ConnectAndProtectNetworksAndNetworkSecurity/AnalyzeNetworkAttacks/SYN_Attack_Incident_Report.docx
@@ -14,13 +14,7 @@
         <w:rPr>
           <w:rFonts w:ascii="Google Sans Text" w:eastAsia="Google Sans Text" w:hAnsi="Google Sans Text" w:cs="Google Sans Text"/>
         </w:rPr>
-        <w:t xml:space="preserve">SYN Flood: </w:t>
-      </w:r>
-      <w:r>
-        <w:rPr>
-          <w:rFonts w:ascii="Google Sans Text" w:eastAsia="Google Sans Text" w:hAnsi="Google Sans Text" w:cs="Google Sans Text"/>
-        </w:rPr>
-        <w:t>Cybersecurity Incident Report</w:t>
+        <w:t>SYN Flood: Cybersecurity Incident Report</w:t>
       </w:r>
     </w:p>
     <w:p>
@@ -71,6 +65,7 @@
               <w:widowControl w:val="0"/>
               <w:spacing w:line="240" w:lineRule="auto"/>
               <w:rPr>
+                <w:rFonts w:ascii="Google Sans Text" w:hAnsi="Google Sans Text"/>
                 <w:b/>
                 <w:sz w:val="24"/>
                 <w:szCs w:val="24"/>
@@ -78,29 +73,12 @@
             </w:pPr>
             <w:r>
               <w:rPr>
+                <w:rFonts w:ascii="Google Sans Text" w:hAnsi="Google Sans Text"/>
                 <w:b/>
                 <w:sz w:val="24"/>
                 <w:szCs w:val="24"/>
               </w:rPr>
-              <w:t xml:space="preserve">Section 1: Identify the type of attack that may have caused </w:t>
-            </w:r>
-            <w:proofErr w:type="gramStart"/>
-            <w:r>
-              <w:rPr>
-                <w:b/>
-                <w:sz w:val="24"/>
-                <w:szCs w:val="24"/>
-              </w:rPr>
-              <w:t>this</w:t>
-            </w:r>
-            <w:proofErr w:type="gramEnd"/>
-            <w:r>
-              <w:rPr>
-                <w:b/>
-                <w:sz w:val="24"/>
-                <w:szCs w:val="24"/>
-              </w:rPr>
-              <w:t xml:space="preserve"> </w:t>
+              <w:t xml:space="preserve">Section 1: Identify the type of attack that may have caused this </w:t>
             </w:r>
           </w:p>
           <w:p>
@@ -114,6 +92,7 @@
             </w:pPr>
             <w:r>
               <w:rPr>
+                <w:rFonts w:ascii="Google Sans Text" w:hAnsi="Google Sans Text"/>
                 <w:b/>
                 <w:sz w:val="24"/>
                 <w:szCs w:val="24"/>
@@ -144,19 +123,60 @@
               <w:widowControl w:val="0"/>
               <w:spacing w:line="240" w:lineRule="auto"/>
               <w:rPr>
-                <w:sz w:val="24"/>
-                <w:szCs w:val="24"/>
-              </w:rPr>
-            </w:pPr>
-            <w:r>
-              <w:rPr>
-                <w:sz w:val="24"/>
-                <w:szCs w:val="24"/>
-              </w:rPr>
-              <w:t>This attack was discovered after an automated alert from our monitoring system indicated a problem with the web server. After attempting to visit the company’s website, you will only receive a connection timeout error message. After using Wireshark TCP/HTTP log, a network protocol analyzer, I discovered that there were a very large number of TCP SYN requests coming from an unfamiliar IP address.</w:t>
-            </w:r>
-            <w:r>
-              <w:rPr>
+                <w:rFonts w:ascii="Google Sans Text" w:hAnsi="Google Sans Text"/>
+                <w:sz w:val="24"/>
+                <w:szCs w:val="24"/>
+              </w:rPr>
+            </w:pPr>
+            <w:r>
+              <w:rPr>
+                <w:rFonts w:ascii="Google Sans Text" w:hAnsi="Google Sans Text"/>
+                <w:sz w:val="24"/>
+                <w:szCs w:val="24"/>
+              </w:rPr>
+              <w:t xml:space="preserve">This attack was discovered after an automated alert from our monitoring system indicated a problem with the web server. After attempting to visit the company’s website, you will only receive a connection timeout error message. </w:t>
+            </w:r>
+          </w:p>
+          <w:p>
+            <w:pPr>
+              <w:widowControl w:val="0"/>
+              <w:spacing w:line="240" w:lineRule="auto"/>
+              <w:rPr>
+                <w:rFonts w:ascii="Google Sans Text" w:hAnsi="Google Sans Text"/>
+                <w:sz w:val="24"/>
+                <w:szCs w:val="24"/>
+              </w:rPr>
+            </w:pPr>
+          </w:p>
+          <w:p>
+            <w:pPr>
+              <w:widowControl w:val="0"/>
+              <w:spacing w:line="240" w:lineRule="auto"/>
+              <w:rPr>
+                <w:rFonts w:ascii="Google Sans Text" w:hAnsi="Google Sans Text"/>
+                <w:sz w:val="24"/>
+                <w:szCs w:val="24"/>
+              </w:rPr>
+            </w:pPr>
+            <w:r>
+              <w:rPr>
+                <w:rFonts w:ascii="Google Sans Text" w:hAnsi="Google Sans Text"/>
+                <w:sz w:val="24"/>
+                <w:szCs w:val="24"/>
+              </w:rPr>
+              <w:t>When</w:t>
+            </w:r>
+            <w:r>
+              <w:rPr>
+                <w:rFonts w:ascii="Google Sans Text" w:hAnsi="Google Sans Text"/>
+                <w:sz w:val="24"/>
+                <w:szCs w:val="24"/>
+              </w:rPr>
+              <w:t xml:space="preserve"> using Wireshark TCP/HTTP log, a network protocol analyzer, I discovered that there were a very large number of TCP SYN requests coming from an unfamiliar IP address.</w:t>
+            </w:r>
+            <w:r>
+              <w:rPr>
+                <w:rFonts w:ascii="Google Sans Text" w:hAnsi="Google Sans Text"/>
                 <w:sz w:val="24"/>
                 <w:szCs w:val="24"/>
               </w:rPr>
@@ -164,6 +184,7 @@
             </w:r>
             <w:r>
               <w:rPr>
+                <w:rFonts w:ascii="Google Sans Text" w:hAnsi="Google Sans Text"/>
                 <w:sz w:val="24"/>
                 <w:szCs w:val="24"/>
               </w:rPr>
@@ -175,6 +196,7 @@
               <w:widowControl w:val="0"/>
               <w:spacing w:line="240" w:lineRule="auto"/>
               <w:rPr>
+                <w:rFonts w:ascii="Google Sans Text" w:hAnsi="Google Sans Text"/>
                 <w:sz w:val="24"/>
                 <w:szCs w:val="24"/>
               </w:rPr>
@@ -191,42 +213,18 @@
             </w:pPr>
             <w:r>
               <w:rPr>
-                <w:sz w:val="24"/>
-                <w:szCs w:val="24"/>
-              </w:rPr>
-              <w:t xml:space="preserve">This attack is likely a Denial of Service (DoS) SYN flood attack. The large amount of SYN requests came from only one IP </w:t>
-            </w:r>
-            <w:proofErr w:type="gramStart"/>
-            <w:r>
-              <w:rPr>
-                <w:sz w:val="24"/>
-                <w:szCs w:val="24"/>
-              </w:rPr>
-              <w:t>address</w:t>
-            </w:r>
-            <w:proofErr w:type="gramEnd"/>
-            <w:r>
-              <w:rPr>
-                <w:sz w:val="24"/>
-                <w:szCs w:val="24"/>
-              </w:rPr>
-              <w:t xml:space="preserve"> so the attacker currently is not using more than one device to create a Distributed Denial of Service (DDoS) attack. Due to the amount of SYN requests eventually becoming greater than the number of ports that the web server can </w:t>
-            </w:r>
-            <w:proofErr w:type="gramStart"/>
-            <w:r>
-              <w:rPr>
-                <w:sz w:val="24"/>
-                <w:szCs w:val="24"/>
-              </w:rPr>
-              <w:t>handle,</w:t>
-            </w:r>
-            <w:proofErr w:type="gramEnd"/>
-            <w:r>
-              <w:rPr>
-                <w:sz w:val="24"/>
-                <w:szCs w:val="24"/>
-              </w:rPr>
-              <w:t xml:space="preserve"> the server is no longer able to fill requests and any attempt to visit the site will result in a connection timeout error.   </w:t>
+                <w:rFonts w:ascii="Google Sans Text" w:hAnsi="Google Sans Text"/>
+                <w:sz w:val="24"/>
+                <w:szCs w:val="24"/>
+              </w:rPr>
+              <w:t>This attack is likely a Denial of Service (DoS) SYN flood attack. The large amount of SYN requests came from only one IP address so the attacker currently is not using more than one device to create a Distributed Denial of Service (DDoS) attack. Due to the amount of SYN requests eventually becoming greater than the number of ports that the web server can handle, the server is no longer able to fill requests and any attempt to visit the site will result in a connection timeout error.</w:t>
+            </w:r>
+            <w:r>
+              <w:rPr>
+                <w:sz w:val="24"/>
+                <w:szCs w:val="24"/>
+              </w:rPr>
+              <w:t xml:space="preserve">   </w:t>
             </w:r>
           </w:p>
         </w:tc>
@@ -309,6 +307,7 @@
               <w:widowControl w:val="0"/>
               <w:spacing w:line="240" w:lineRule="auto"/>
               <w:rPr>
+                <w:rFonts w:ascii="Google Sans Text" w:hAnsi="Google Sans Text"/>
                 <w:b/>
                 <w:sz w:val="24"/>
                 <w:szCs w:val="24"/>
@@ -316,6 +315,7 @@
             </w:pPr>
             <w:r>
               <w:rPr>
+                <w:rFonts w:ascii="Google Sans Text" w:hAnsi="Google Sans Text"/>
                 <w:b/>
                 <w:sz w:val="24"/>
                 <w:szCs w:val="24"/>
@@ -345,12 +345,14 @@
               <w:widowControl w:val="0"/>
               <w:spacing w:line="240" w:lineRule="auto"/>
               <w:rPr>
-                <w:sz w:val="24"/>
-                <w:szCs w:val="24"/>
-              </w:rPr>
-            </w:pPr>
-            <w:r>
-              <w:rPr>
+                <w:rFonts w:ascii="Google Sans Text" w:hAnsi="Google Sans Text"/>
+                <w:sz w:val="24"/>
+                <w:szCs w:val="24"/>
+              </w:rPr>
+            </w:pPr>
+            <w:r>
+              <w:rPr>
+                <w:rFonts w:ascii="Google Sans Text" w:hAnsi="Google Sans Text"/>
                 <w:sz w:val="24"/>
                 <w:szCs w:val="24"/>
               </w:rPr>
@@ -362,6 +364,7 @@
               <w:widowControl w:val="0"/>
               <w:spacing w:line="240" w:lineRule="auto"/>
               <w:rPr>
+                <w:rFonts w:ascii="Google Sans Text" w:hAnsi="Google Sans Text"/>
                 <w:sz w:val="24"/>
                 <w:szCs w:val="24"/>
               </w:rPr>
@@ -372,12 +375,14 @@
               <w:widowControl w:val="0"/>
               <w:spacing w:line="240" w:lineRule="auto"/>
               <w:rPr>
-                <w:sz w:val="24"/>
-                <w:szCs w:val="24"/>
-              </w:rPr>
-            </w:pPr>
-            <w:r>
-              <w:rPr>
+                <w:rFonts w:ascii="Google Sans Text" w:hAnsi="Google Sans Text"/>
+                <w:sz w:val="24"/>
+                <w:szCs w:val="24"/>
+              </w:rPr>
+            </w:pPr>
+            <w:r>
+              <w:rPr>
+                <w:rFonts w:ascii="Google Sans Text" w:hAnsi="Google Sans Text"/>
                 <w:sz w:val="24"/>
                 <w:szCs w:val="24"/>
               </w:rPr>
@@ -389,6 +394,7 @@
               <w:widowControl w:val="0"/>
               <w:spacing w:line="240" w:lineRule="auto"/>
               <w:rPr>
+                <w:rFonts w:ascii="Google Sans Text" w:hAnsi="Google Sans Text"/>
                 <w:sz w:val="24"/>
                 <w:szCs w:val="24"/>
               </w:rPr>
@@ -399,12 +405,14 @@
               <w:widowControl w:val="0"/>
               <w:spacing w:line="240" w:lineRule="auto"/>
               <w:rPr>
-                <w:sz w:val="24"/>
-                <w:szCs w:val="24"/>
-              </w:rPr>
-            </w:pPr>
-            <w:r>
-              <w:rPr>
+                <w:rFonts w:ascii="Google Sans Text" w:hAnsi="Google Sans Text"/>
+                <w:sz w:val="24"/>
+                <w:szCs w:val="24"/>
+              </w:rPr>
+            </w:pPr>
+            <w:r>
+              <w:rPr>
+                <w:rFonts w:ascii="Google Sans Text" w:hAnsi="Google Sans Text"/>
                 <w:sz w:val="24"/>
                 <w:szCs w:val="24"/>
               </w:rPr>
@@ -416,6 +424,7 @@
               <w:widowControl w:val="0"/>
               <w:spacing w:line="240" w:lineRule="auto"/>
               <w:rPr>
+                <w:rFonts w:ascii="Google Sans Text" w:hAnsi="Google Sans Text"/>
                 <w:sz w:val="24"/>
                 <w:szCs w:val="24"/>
               </w:rPr>
@@ -426,20 +435,22 @@
               <w:widowControl w:val="0"/>
               <w:spacing w:line="240" w:lineRule="auto"/>
               <w:rPr>
-                <w:sz w:val="24"/>
-                <w:szCs w:val="24"/>
-              </w:rPr>
-            </w:pPr>
-            <w:r>
-              <w:rPr>
-                <w:sz w:val="24"/>
-                <w:szCs w:val="24"/>
-              </w:rPr>
-              <w:lastRenderedPageBreak/>
+                <w:rFonts w:ascii="Google Sans Text" w:hAnsi="Google Sans Text"/>
+                <w:sz w:val="24"/>
+                <w:szCs w:val="24"/>
+              </w:rPr>
+            </w:pPr>
+            <w:r>
+              <w:rPr>
+                <w:rFonts w:ascii="Google Sans Text" w:hAnsi="Google Sans Text"/>
+                <w:sz w:val="24"/>
+                <w:szCs w:val="24"/>
+              </w:rPr>
               <w:t>There are many ways to prevent future attacks like this such as</w:t>
             </w:r>
             <w:r>
               <w:rPr>
+                <w:rFonts w:ascii="Google Sans Text" w:hAnsi="Google Sans Text"/>
                 <w:sz w:val="24"/>
                 <w:szCs w:val="24"/>
               </w:rPr>
@@ -447,6 +458,7 @@
             </w:r>
             <w:r>
               <w:rPr>
+                <w:rFonts w:ascii="Google Sans Text" w:hAnsi="Google Sans Text"/>
                 <w:sz w:val="24"/>
                 <w:szCs w:val="24"/>
               </w:rPr>
@@ -463,33 +475,19 @@
               </w:numPr>
               <w:spacing w:line="360" w:lineRule="auto"/>
               <w:rPr>
-                <w:sz w:val="24"/>
-                <w:szCs w:val="24"/>
-              </w:rPr>
-            </w:pPr>
-            <w:r>
-              <w:rPr>
-                <w:sz w:val="24"/>
-                <w:szCs w:val="24"/>
-              </w:rPr>
-              <w:t>U</w:t>
-            </w:r>
-            <w:r>
-              <w:rPr>
-                <w:sz w:val="24"/>
-                <w:szCs w:val="24"/>
-              </w:rPr>
-              <w:t xml:space="preserve">sing a Next Generation Firewall (NGFW) to proactively monitor the network for suspicious </w:t>
-            </w:r>
-            <w:proofErr w:type="gramStart"/>
-            <w:r>
-              <w:rPr>
-                <w:sz w:val="24"/>
-                <w:szCs w:val="24"/>
-              </w:rPr>
-              <w:t>activity</w:t>
-            </w:r>
-            <w:proofErr w:type="gramEnd"/>
+                <w:rFonts w:ascii="Google Sans Text" w:hAnsi="Google Sans Text"/>
+                <w:sz w:val="24"/>
+                <w:szCs w:val="24"/>
+              </w:rPr>
+            </w:pPr>
+            <w:r>
+              <w:rPr>
+                <w:rFonts w:ascii="Google Sans Text" w:hAnsi="Google Sans Text"/>
+                <w:sz w:val="24"/>
+                <w:szCs w:val="24"/>
+              </w:rPr>
+              <w:t>Using a Next Generation Firewall (NGFW) to proactively monitor the network for suspicious activity</w:t>
+            </w:r>
           </w:p>
           <w:p>
             <w:pPr>
@@ -501,33 +499,19 @@
               </w:numPr>
               <w:spacing w:line="360" w:lineRule="auto"/>
               <w:rPr>
-                <w:sz w:val="24"/>
-                <w:szCs w:val="24"/>
-              </w:rPr>
-            </w:pPr>
-            <w:r>
-              <w:rPr>
-                <w:sz w:val="24"/>
-                <w:szCs w:val="24"/>
-              </w:rPr>
-              <w:t>U</w:t>
-            </w:r>
-            <w:r>
-              <w:rPr>
-                <w:sz w:val="24"/>
-                <w:szCs w:val="24"/>
-              </w:rPr>
-              <w:t xml:space="preserve">sing VPNs and encryption to conceal the IP address of the web </w:t>
-            </w:r>
-            <w:proofErr w:type="gramStart"/>
-            <w:r>
-              <w:rPr>
-                <w:sz w:val="24"/>
-                <w:szCs w:val="24"/>
-              </w:rPr>
-              <w:t>server</w:t>
-            </w:r>
-            <w:proofErr w:type="gramEnd"/>
+                <w:rFonts w:ascii="Google Sans Text" w:hAnsi="Google Sans Text"/>
+                <w:sz w:val="24"/>
+                <w:szCs w:val="24"/>
+              </w:rPr>
+            </w:pPr>
+            <w:r>
+              <w:rPr>
+                <w:rFonts w:ascii="Google Sans Text" w:hAnsi="Google Sans Text"/>
+                <w:sz w:val="24"/>
+                <w:szCs w:val="24"/>
+              </w:rPr>
+              <w:t>Using VPNs and encryption to conceal the IP address of the web server</w:t>
+            </w:r>
           </w:p>
           <w:p>
             <w:pPr>
@@ -539,23 +523,18 @@
               </w:numPr>
               <w:spacing w:line="360" w:lineRule="auto"/>
               <w:rPr>
-                <w:sz w:val="24"/>
-                <w:szCs w:val="24"/>
-              </w:rPr>
-            </w:pPr>
-            <w:r>
-              <w:rPr>
-                <w:sz w:val="24"/>
-                <w:szCs w:val="24"/>
-              </w:rPr>
-              <w:t>U</w:t>
-            </w:r>
-            <w:r>
-              <w:rPr>
-                <w:sz w:val="24"/>
-                <w:szCs w:val="24"/>
-              </w:rPr>
-              <w:t xml:space="preserve">sing subnets to ensure that one outage does not affect/spread to the entire organization’s infrastructure. </w:t>
+                <w:rFonts w:ascii="Google Sans Text" w:hAnsi="Google Sans Text"/>
+                <w:sz w:val="24"/>
+                <w:szCs w:val="24"/>
+              </w:rPr>
+            </w:pPr>
+            <w:r>
+              <w:rPr>
+                <w:rFonts w:ascii="Google Sans Text" w:hAnsi="Google Sans Text"/>
+                <w:sz w:val="24"/>
+                <w:szCs w:val="24"/>
+              </w:rPr>
+              <w:t xml:space="preserve">Using subnets to ensure that one outage does not affect/spread to the entire organization’s infrastructure. </w:t>
             </w:r>
           </w:p>
         </w:tc>

</xml_diff>

<commit_message>
remove first person language from incident reports
</commit_message>
<xml_diff>
--- a/ConnectAndProtectNetworksAndNetworkSecurity/AnalyzeNetworkAttacks/SYN_Attack_Incident_Report.docx
+++ b/ConnectAndProtectNetworksAndNetworkSecurity/AnalyzeNetworkAttacks/SYN_Attack_Incident_Report.docx
@@ -172,7 +172,23 @@
                 <w:sz w:val="24"/>
                 <w:szCs w:val="24"/>
               </w:rPr>
-              <w:t xml:space="preserve"> using Wireshark TCP/HTTP log, a network protocol analyzer, I discovered that there were a very large number of TCP SYN requests coming from an unfamiliar IP address.</w:t>
+              <w:t xml:space="preserve"> using Wireshark TCP/HTTP log, a network protocol analyzer, </w:t>
+            </w:r>
+            <w:r>
+              <w:rPr>
+                <w:rFonts w:ascii="Google Sans Text" w:hAnsi="Google Sans Text"/>
+                <w:sz w:val="24"/>
+                <w:szCs w:val="24"/>
+              </w:rPr>
+              <w:t xml:space="preserve">the cybersecurity analyst </w:t>
+            </w:r>
+            <w:r>
+              <w:rPr>
+                <w:rFonts w:ascii="Google Sans Text" w:hAnsi="Google Sans Text"/>
+                <w:sz w:val="24"/>
+                <w:szCs w:val="24"/>
+              </w:rPr>
+              <w:t>discovered that there were a very large number of TCP SYN requests coming from an unfamiliar IP address.</w:t>
             </w:r>
             <w:r>
               <w:rPr>

</xml_diff>